<commit_message>
Defined authors of stage 1 DevNotes
</commit_message>
<xml_diff>
--- a/_OTHER FILES/Design/DevNotes/Stage 1/DevNotes - Stage 1 - Context & Subjects.docx
+++ b/_OTHER FILES/Design/DevNotes/Stage 1/DevNotes - Stage 1 - Context & Subjects.docx
@@ -494,59 +494,59 @@
               <w:jc w:val="center"/>
             </w:pPr>
             <w:r>
-              <w:t>Artist</w:t>
-            </w:r>
-          </w:p>
-        </w:tc>
-        <w:tc>
-          <w:tcPr>
-            <w:tcW w:w="1797" w:type="dxa"/>
-          </w:tcPr>
-          <w:p>
-            <w:pPr>
-              <w:jc w:val="center"/>
-            </w:pPr>
-            <w:r>
-              <w:t>Designer</w:t>
-            </w:r>
-          </w:p>
-        </w:tc>
-        <w:tc>
-          <w:tcPr>
-            <w:tcW w:w="1797" w:type="dxa"/>
-          </w:tcPr>
-          <w:p>
-            <w:pPr>
-              <w:jc w:val="center"/>
-            </w:pPr>
-            <w:r>
-              <w:t>Programmer</w:t>
-            </w:r>
-          </w:p>
-        </w:tc>
-        <w:tc>
-          <w:tcPr>
-            <w:tcW w:w="1797" w:type="dxa"/>
-          </w:tcPr>
-          <w:p>
-            <w:pPr>
-              <w:jc w:val="center"/>
-            </w:pPr>
-            <w:r>
-              <w:t>Artist</w:t>
-            </w:r>
-          </w:p>
-        </w:tc>
-        <w:tc>
-          <w:tcPr>
-            <w:tcW w:w="1797" w:type="dxa"/>
-          </w:tcPr>
-          <w:p>
-            <w:pPr>
-              <w:jc w:val="center"/>
-            </w:pPr>
-            <w:r>
-              <w:t>Artist</w:t>
+              <w:t>Alejandro (Art)</w:t>
+            </w:r>
+          </w:p>
+        </w:tc>
+        <w:tc>
+          <w:tcPr>
+            <w:tcW w:w="1797" w:type="dxa"/>
+          </w:tcPr>
+          <w:p>
+            <w:pPr>
+              <w:jc w:val="center"/>
+            </w:pPr>
+            <w:r>
+              <w:t>Iver (Art)</w:t>
+            </w:r>
+          </w:p>
+        </w:tc>
+        <w:tc>
+          <w:tcPr>
+            <w:tcW w:w="1797" w:type="dxa"/>
+          </w:tcPr>
+          <w:p>
+            <w:pPr>
+              <w:jc w:val="center"/>
+            </w:pPr>
+            <w:r>
+              <w:t>Bonnie (Code)</w:t>
+            </w:r>
+          </w:p>
+        </w:tc>
+        <w:tc>
+          <w:tcPr>
+            <w:tcW w:w="1797" w:type="dxa"/>
+          </w:tcPr>
+          <w:p>
+            <w:pPr>
+              <w:jc w:val="center"/>
+            </w:pPr>
+            <w:r>
+              <w:t>Iver (Art)</w:t>
+            </w:r>
+          </w:p>
+        </w:tc>
+        <w:tc>
+          <w:tcPr>
+            <w:tcW w:w="1797" w:type="dxa"/>
+          </w:tcPr>
+          <w:p>
+            <w:pPr>
+              <w:jc w:val="center"/>
+            </w:pPr>
+            <w:r>
+              <w:t>Alejandro (Art)</w:t>
             </w:r>
           </w:p>
         </w:tc>
@@ -636,10 +636,7 @@
               <w:jc w:val="center"/>
             </w:pPr>
             <w:r>
-              <w:t xml:space="preserve">Environment concept </w:t>
-            </w:r>
-            <w:r>
-              <w:t>B</w:t>
+              <w:t>Environment concept B</w:t>
             </w:r>
           </w:p>
         </w:tc>
@@ -873,56 +870,28 @@
                 <w:sz w:val="20"/>
                 <w:szCs w:val="20"/>
               </w:rPr>
-              <w:t xml:space="preserve">Platforming area </w:t>
-            </w:r>
-            <w:r>
-              <w:rPr>
-                <w:sz w:val="20"/>
-                <w:szCs w:val="20"/>
-              </w:rPr>
-              <w:t>near</w:t>
-            </w:r>
-            <w:r>
-              <w:rPr>
-                <w:sz w:val="20"/>
-                <w:szCs w:val="20"/>
-              </w:rPr>
-              <w:t xml:space="preserve"> entrance</w:t>
-            </w:r>
-          </w:p>
-        </w:tc>
-        <w:tc>
-          <w:tcPr>
-            <w:tcW w:w="1797" w:type="dxa"/>
-          </w:tcPr>
-          <w:p>
-            <w:pPr>
-              <w:jc w:val="center"/>
-              <w:rPr>
-                <w:sz w:val="20"/>
-                <w:szCs w:val="20"/>
-              </w:rPr>
-            </w:pPr>
-            <w:r>
-              <w:rPr>
-                <w:sz w:val="20"/>
-                <w:szCs w:val="20"/>
-              </w:rPr>
-              <w:t xml:space="preserve">Platforming area </w:t>
-            </w:r>
-            <w:r>
-              <w:rPr>
-                <w:sz w:val="20"/>
-                <w:szCs w:val="20"/>
-              </w:rPr>
-              <w:t>near</w:t>
-            </w:r>
-            <w:r>
-              <w:rPr>
-                <w:sz w:val="20"/>
-                <w:szCs w:val="20"/>
-              </w:rPr>
-              <w:t xml:space="preserve"> entrance</w:t>
+              <w:t>Platforming area near entrance</w:t>
+            </w:r>
+          </w:p>
+        </w:tc>
+        <w:tc>
+          <w:tcPr>
+            <w:tcW w:w="1797" w:type="dxa"/>
+          </w:tcPr>
+          <w:p>
+            <w:pPr>
+              <w:jc w:val="center"/>
+              <w:rPr>
+                <w:sz w:val="20"/>
+                <w:szCs w:val="20"/>
+              </w:rPr>
+            </w:pPr>
+            <w:r>
+              <w:rPr>
+                <w:sz w:val="20"/>
+                <w:szCs w:val="20"/>
+              </w:rPr>
+              <w:t>Platforming area near entrance</w:t>
             </w:r>
           </w:p>
         </w:tc>
@@ -1113,59 +1082,59 @@
               <w:jc w:val="center"/>
             </w:pPr>
             <w:r>
-              <w:t>Designer</w:t>
-            </w:r>
-          </w:p>
-        </w:tc>
-        <w:tc>
-          <w:tcPr>
-            <w:tcW w:w="1797" w:type="dxa"/>
-          </w:tcPr>
-          <w:p>
-            <w:pPr>
-              <w:jc w:val="center"/>
-            </w:pPr>
-            <w:r>
-              <w:t>Designer</w:t>
-            </w:r>
-          </w:p>
-        </w:tc>
-        <w:tc>
-          <w:tcPr>
-            <w:tcW w:w="1797" w:type="dxa"/>
-          </w:tcPr>
-          <w:p>
-            <w:pPr>
-              <w:jc w:val="center"/>
-            </w:pPr>
-            <w:r>
-              <w:t>Artist</w:t>
-            </w:r>
-          </w:p>
-        </w:tc>
-        <w:tc>
-          <w:tcPr>
-            <w:tcW w:w="1797" w:type="dxa"/>
-          </w:tcPr>
-          <w:p>
-            <w:pPr>
-              <w:jc w:val="center"/>
-            </w:pPr>
-            <w:r>
-              <w:t>Programmer</w:t>
-            </w:r>
-          </w:p>
-        </w:tc>
-        <w:tc>
-          <w:tcPr>
-            <w:tcW w:w="1797" w:type="dxa"/>
-          </w:tcPr>
-          <w:p>
-            <w:pPr>
-              <w:jc w:val="center"/>
-            </w:pPr>
-            <w:r>
-              <w:t>Designer</w:t>
+              <w:t>Nikolai (Design)</w:t>
+            </w:r>
+          </w:p>
+        </w:tc>
+        <w:tc>
+          <w:tcPr>
+            <w:tcW w:w="1797" w:type="dxa"/>
+          </w:tcPr>
+          <w:p>
+            <w:pPr>
+              <w:jc w:val="center"/>
+            </w:pPr>
+            <w:r>
+              <w:t>Sandra (Design)</w:t>
+            </w:r>
+          </w:p>
+        </w:tc>
+        <w:tc>
+          <w:tcPr>
+            <w:tcW w:w="1797" w:type="dxa"/>
+          </w:tcPr>
+          <w:p>
+            <w:pPr>
+              <w:jc w:val="center"/>
+            </w:pPr>
+            <w:r>
+              <w:t>Iver (Art)</w:t>
+            </w:r>
+          </w:p>
+        </w:tc>
+        <w:tc>
+          <w:tcPr>
+            <w:tcW w:w="1797" w:type="dxa"/>
+          </w:tcPr>
+          <w:p>
+            <w:pPr>
+              <w:jc w:val="center"/>
+            </w:pPr>
+            <w:r>
+              <w:t>Bonnie (Code)</w:t>
+            </w:r>
+          </w:p>
+        </w:tc>
+        <w:tc>
+          <w:tcPr>
+            <w:tcW w:w="1797" w:type="dxa"/>
+          </w:tcPr>
+          <w:p>
+            <w:pPr>
+              <w:jc w:val="center"/>
+            </w:pPr>
+            <w:r>
+              <w:t>Sandra (Design)</w:t>
             </w:r>
           </w:p>
         </w:tc>
@@ -1443,14 +1412,7 @@
                 <w:b/>
                 <w:bCs/>
               </w:rPr>
-              <w:t>1</w:t>
-            </w:r>
-            <w:r>
-              <w:rPr>
-                <w:b/>
-                <w:bCs/>
-              </w:rPr>
-              <w:t>5</w:t>
+              <w:t>15</w:t>
             </w:r>
           </w:p>
         </w:tc>
@@ -1708,62 +1670,59 @@
               <w:jc w:val="center"/>
             </w:pPr>
             <w:r>
-              <w:t>Artist</w:t>
-            </w:r>
-          </w:p>
-        </w:tc>
-        <w:tc>
-          <w:tcPr>
-            <w:tcW w:w="1797" w:type="dxa"/>
-          </w:tcPr>
-          <w:p>
-            <w:pPr>
-              <w:jc w:val="center"/>
-            </w:pPr>
-            <w:r>
-              <w:t>Designer</w:t>
-            </w:r>
-            <w:r>
-              <w:t xml:space="preserve"> / Artist</w:t>
-            </w:r>
-          </w:p>
-        </w:tc>
-        <w:tc>
-          <w:tcPr>
-            <w:tcW w:w="1797" w:type="dxa"/>
-          </w:tcPr>
-          <w:p>
-            <w:pPr>
-              <w:jc w:val="center"/>
-            </w:pPr>
-            <w:r>
-              <w:t>Artist</w:t>
-            </w:r>
-          </w:p>
-        </w:tc>
-        <w:tc>
-          <w:tcPr>
-            <w:tcW w:w="1797" w:type="dxa"/>
-          </w:tcPr>
-          <w:p>
-            <w:pPr>
-              <w:jc w:val="center"/>
-            </w:pPr>
-            <w:r>
-              <w:t>Designer / Programmer</w:t>
-            </w:r>
-          </w:p>
-        </w:tc>
-        <w:tc>
-          <w:tcPr>
-            <w:tcW w:w="1797" w:type="dxa"/>
-          </w:tcPr>
-          <w:p>
-            <w:pPr>
-              <w:jc w:val="center"/>
-            </w:pPr>
-            <w:r>
-              <w:t>Designer</w:t>
+              <w:t>Alejandro (Art)</w:t>
+            </w:r>
+          </w:p>
+        </w:tc>
+        <w:tc>
+          <w:tcPr>
+            <w:tcW w:w="1797" w:type="dxa"/>
+          </w:tcPr>
+          <w:p>
+            <w:pPr>
+              <w:jc w:val="center"/>
+            </w:pPr>
+            <w:r>
+              <w:t>Nikolai (Design)</w:t>
+            </w:r>
+          </w:p>
+        </w:tc>
+        <w:tc>
+          <w:tcPr>
+            <w:tcW w:w="1797" w:type="dxa"/>
+          </w:tcPr>
+          <w:p>
+            <w:pPr>
+              <w:jc w:val="center"/>
+            </w:pPr>
+            <w:r>
+              <w:t>Iver (Art)</w:t>
+            </w:r>
+          </w:p>
+        </w:tc>
+        <w:tc>
+          <w:tcPr>
+            <w:tcW w:w="1797" w:type="dxa"/>
+          </w:tcPr>
+          <w:p>
+            <w:pPr>
+              <w:jc w:val="center"/>
+            </w:pPr>
+            <w:r>
+              <w:t>Sandra (Design)</w:t>
+            </w:r>
+          </w:p>
+        </w:tc>
+        <w:tc>
+          <w:tcPr>
+            <w:tcW w:w="1797" w:type="dxa"/>
+          </w:tcPr>
+          <w:p>
+            <w:pPr>
+              <w:jc w:val="center"/>
+            </w:pPr>
+            <w:r>
+              <w:t>Nikolai (Design)</w:t>
             </w:r>
           </w:p>
         </w:tc>
@@ -1854,6 +1813,603 @@
             </w:pPr>
             <w:r>
               <w:t>Basic story idea</w:t>
+            </w:r>
+          </w:p>
+        </w:tc>
+      </w:tr>
+    </w:tbl>
+    <w:p>
+      <w:pPr>
+        <w:tabs>
+          <w:tab w:val="left" w:pos="5427"/>
+        </w:tabs>
+      </w:pPr>
+      <w:r>
+        <w:tab/>
+      </w:r>
+    </w:p>
+    <w:tbl>
+      <w:tblPr>
+        <w:tblStyle w:val="Tabellenraster"/>
+        <w:tblW w:w="10778" w:type="dxa"/>
+        <w:tblInd w:w="-580" w:type="dxa"/>
+        <w:tblLook w:val="04A0" w:firstRow="1" w:lastRow="0" w:firstColumn="1" w:lastColumn="0" w:noHBand="0" w:noVBand="1"/>
+      </w:tblPr>
+      <w:tblGrid>
+        <w:gridCol w:w="1795"/>
+        <w:gridCol w:w="1795"/>
+        <w:gridCol w:w="1797"/>
+        <w:gridCol w:w="1797"/>
+        <w:gridCol w:w="1797"/>
+        <w:gridCol w:w="1797"/>
+      </w:tblGrid>
+      <w:tr>
+        <w:trPr>
+          <w:trHeight w:val="295"/>
+        </w:trPr>
+        <w:tc>
+          <w:tcPr>
+            <w:tcW w:w="1795" w:type="dxa"/>
+            <w:shd w:val="clear" w:color="auto" w:fill="B4C6E7" w:themeFill="accent1" w:themeFillTint="66"/>
+          </w:tcPr>
+          <w:p>
+            <w:pPr>
+              <w:rPr>
+                <w:b/>
+                <w:bCs/>
+              </w:rPr>
+            </w:pPr>
+            <w:r>
+              <w:rPr>
+                <w:b/>
+                <w:bCs/>
+              </w:rPr>
+              <w:t>Number</w:t>
+            </w:r>
+          </w:p>
+        </w:tc>
+        <w:tc>
+          <w:tcPr>
+            <w:tcW w:w="1795" w:type="dxa"/>
+            <w:shd w:val="clear" w:color="auto" w:fill="B4C6E7" w:themeFill="accent1" w:themeFillTint="66"/>
+          </w:tcPr>
+          <w:p>
+            <w:pPr>
+              <w:jc w:val="center"/>
+              <w:rPr>
+                <w:b/>
+                <w:bCs/>
+              </w:rPr>
+            </w:pPr>
+            <w:r>
+              <w:rPr>
+                <w:b/>
+                <w:bCs/>
+              </w:rPr>
+              <w:t>#</w:t>
+            </w:r>
+            <w:r>
+              <w:rPr>
+                <w:b/>
+                <w:bCs/>
+              </w:rPr>
+              <w:t>16</w:t>
+            </w:r>
+          </w:p>
+        </w:tc>
+        <w:tc>
+          <w:tcPr>
+            <w:tcW w:w="1797" w:type="dxa"/>
+            <w:shd w:val="clear" w:color="auto" w:fill="B4C6E7" w:themeFill="accent1" w:themeFillTint="66"/>
+          </w:tcPr>
+          <w:p>
+            <w:pPr>
+              <w:jc w:val="center"/>
+              <w:rPr>
+                <w:b/>
+                <w:bCs/>
+              </w:rPr>
+            </w:pPr>
+            <w:r>
+              <w:rPr>
+                <w:b/>
+                <w:bCs/>
+              </w:rPr>
+              <w:t>#</w:t>
+            </w:r>
+            <w:r>
+              <w:rPr>
+                <w:b/>
+                <w:bCs/>
+              </w:rPr>
+              <w:t>17</w:t>
+            </w:r>
+          </w:p>
+        </w:tc>
+        <w:tc>
+          <w:tcPr>
+            <w:tcW w:w="1797" w:type="dxa"/>
+            <w:shd w:val="clear" w:color="auto" w:fill="B4C6E7" w:themeFill="accent1" w:themeFillTint="66"/>
+          </w:tcPr>
+          <w:p>
+            <w:pPr>
+              <w:jc w:val="center"/>
+              <w:rPr>
+                <w:b/>
+                <w:bCs/>
+              </w:rPr>
+            </w:pPr>
+            <w:r>
+              <w:rPr>
+                <w:b/>
+                <w:bCs/>
+              </w:rPr>
+              <w:t>#</w:t>
+            </w:r>
+            <w:r>
+              <w:rPr>
+                <w:b/>
+                <w:bCs/>
+              </w:rPr>
+              <w:t>18</w:t>
+            </w:r>
+          </w:p>
+        </w:tc>
+        <w:tc>
+          <w:tcPr>
+            <w:tcW w:w="1797" w:type="dxa"/>
+            <w:shd w:val="clear" w:color="auto" w:fill="B4C6E7" w:themeFill="accent1" w:themeFillTint="66"/>
+          </w:tcPr>
+          <w:p>
+            <w:pPr>
+              <w:jc w:val="center"/>
+              <w:rPr>
+                <w:b/>
+                <w:bCs/>
+              </w:rPr>
+            </w:pPr>
+            <w:r>
+              <w:rPr>
+                <w:b/>
+                <w:bCs/>
+              </w:rPr>
+              <w:t>#</w:t>
+            </w:r>
+            <w:r>
+              <w:rPr>
+                <w:b/>
+                <w:bCs/>
+              </w:rPr>
+              <w:t>19</w:t>
+            </w:r>
+          </w:p>
+        </w:tc>
+        <w:tc>
+          <w:tcPr>
+            <w:tcW w:w="1797" w:type="dxa"/>
+            <w:shd w:val="clear" w:color="auto" w:fill="B4C6E7" w:themeFill="accent1" w:themeFillTint="66"/>
+          </w:tcPr>
+          <w:p>
+            <w:pPr>
+              <w:jc w:val="center"/>
+              <w:rPr>
+                <w:b/>
+                <w:bCs/>
+              </w:rPr>
+            </w:pPr>
+            <w:r>
+              <w:rPr>
+                <w:b/>
+                <w:bCs/>
+              </w:rPr>
+              <w:t>#</w:t>
+            </w:r>
+            <w:r>
+              <w:rPr>
+                <w:b/>
+                <w:bCs/>
+              </w:rPr>
+              <w:t>20</w:t>
+            </w:r>
+          </w:p>
+        </w:tc>
+      </w:tr>
+      <w:tr>
+        <w:trPr>
+          <w:trHeight w:val="295"/>
+        </w:trPr>
+        <w:tc>
+          <w:tcPr>
+            <w:tcW w:w="1795" w:type="dxa"/>
+          </w:tcPr>
+          <w:p>
+            <w:pPr>
+              <w:rPr>
+                <w:b/>
+                <w:bCs/>
+              </w:rPr>
+            </w:pPr>
+            <w:r>
+              <w:rPr>
+                <w:b/>
+                <w:bCs/>
+              </w:rPr>
+              <w:t>Location</w:t>
+            </w:r>
+          </w:p>
+        </w:tc>
+        <w:tc>
+          <w:tcPr>
+            <w:tcW w:w="1795" w:type="dxa"/>
+          </w:tcPr>
+          <w:p>
+            <w:pPr>
+              <w:jc w:val="center"/>
+              <w:rPr>
+                <w:sz w:val="20"/>
+                <w:szCs w:val="20"/>
+              </w:rPr>
+            </w:pPr>
+            <w:r>
+              <w:rPr>
+                <w:sz w:val="20"/>
+                <w:szCs w:val="20"/>
+              </w:rPr>
+              <w:t>Platforming before bridge</w:t>
+            </w:r>
+          </w:p>
+        </w:tc>
+        <w:tc>
+          <w:tcPr>
+            <w:tcW w:w="1797" w:type="dxa"/>
+          </w:tcPr>
+          <w:p>
+            <w:pPr>
+              <w:jc w:val="center"/>
+              <w:rPr>
+                <w:sz w:val="20"/>
+                <w:szCs w:val="20"/>
+              </w:rPr>
+            </w:pPr>
+            <w:r>
+              <w:rPr>
+                <w:sz w:val="20"/>
+                <w:szCs w:val="20"/>
+              </w:rPr>
+              <w:t xml:space="preserve">Start of bridge </w:t>
+            </w:r>
+          </w:p>
+        </w:tc>
+        <w:tc>
+          <w:tcPr>
+            <w:tcW w:w="1797" w:type="dxa"/>
+          </w:tcPr>
+          <w:p>
+            <w:pPr>
+              <w:jc w:val="center"/>
+              <w:rPr>
+                <w:sz w:val="20"/>
+                <w:szCs w:val="20"/>
+              </w:rPr>
+            </w:pPr>
+            <w:r>
+              <w:rPr>
+                <w:sz w:val="20"/>
+                <w:szCs w:val="20"/>
+              </w:rPr>
+              <w:t>Start of bridge</w:t>
+            </w:r>
+          </w:p>
+        </w:tc>
+        <w:tc>
+          <w:tcPr>
+            <w:tcW w:w="1797" w:type="dxa"/>
+          </w:tcPr>
+          <w:p>
+            <w:pPr>
+              <w:jc w:val="center"/>
+              <w:rPr>
+                <w:sz w:val="20"/>
+                <w:szCs w:val="20"/>
+              </w:rPr>
+            </w:pPr>
+            <w:r>
+              <w:rPr>
+                <w:sz w:val="20"/>
+                <w:szCs w:val="20"/>
+              </w:rPr>
+              <w:t>End of first bridge segment</w:t>
+            </w:r>
+          </w:p>
+        </w:tc>
+        <w:tc>
+          <w:tcPr>
+            <w:tcW w:w="1797" w:type="dxa"/>
+          </w:tcPr>
+          <w:p>
+            <w:pPr>
+              <w:jc w:val="center"/>
+              <w:rPr>
+                <w:sz w:val="20"/>
+                <w:szCs w:val="20"/>
+              </w:rPr>
+            </w:pPr>
+            <w:r>
+              <w:rPr>
+                <w:sz w:val="20"/>
+                <w:szCs w:val="20"/>
+              </w:rPr>
+              <w:t>On top of sideway corridor</w:t>
+            </w:r>
+          </w:p>
+        </w:tc>
+      </w:tr>
+      <w:tr>
+        <w:trPr>
+          <w:trHeight w:val="309"/>
+        </w:trPr>
+        <w:tc>
+          <w:tcPr>
+            <w:tcW w:w="1795" w:type="dxa"/>
+          </w:tcPr>
+          <w:p>
+            <w:pPr>
+              <w:rPr>
+                <w:b/>
+                <w:bCs/>
+              </w:rPr>
+            </w:pPr>
+            <w:r>
+              <w:rPr>
+                <w:b/>
+                <w:bCs/>
+              </w:rPr>
+              <w:t>Category</w:t>
+            </w:r>
+          </w:p>
+        </w:tc>
+        <w:tc>
+          <w:tcPr>
+            <w:tcW w:w="1795" w:type="dxa"/>
+          </w:tcPr>
+          <w:p>
+            <w:pPr>
+              <w:jc w:val="center"/>
+            </w:pPr>
+            <w:r>
+              <w:t>Additional</w:t>
+            </w:r>
+          </w:p>
+        </w:tc>
+        <w:tc>
+          <w:tcPr>
+            <w:tcW w:w="1797" w:type="dxa"/>
+          </w:tcPr>
+          <w:p>
+            <w:pPr>
+              <w:jc w:val="center"/>
+            </w:pPr>
+            <w:r>
+              <w:t>Additional</w:t>
+            </w:r>
+          </w:p>
+        </w:tc>
+        <w:tc>
+          <w:tcPr>
+            <w:tcW w:w="1797" w:type="dxa"/>
+          </w:tcPr>
+          <w:p>
+            <w:pPr>
+              <w:jc w:val="center"/>
+            </w:pPr>
+            <w:r>
+              <w:t>Additional</w:t>
+            </w:r>
+          </w:p>
+        </w:tc>
+        <w:tc>
+          <w:tcPr>
+            <w:tcW w:w="1797" w:type="dxa"/>
+          </w:tcPr>
+          <w:p>
+            <w:pPr>
+              <w:jc w:val="center"/>
+            </w:pPr>
+            <w:r>
+              <w:t>Additional</w:t>
+            </w:r>
+          </w:p>
+        </w:tc>
+        <w:tc>
+          <w:tcPr>
+            <w:tcW w:w="1797" w:type="dxa"/>
+          </w:tcPr>
+          <w:p>
+            <w:pPr>
+              <w:jc w:val="center"/>
+            </w:pPr>
+            <w:r>
+              <w:t>Fluff</w:t>
+            </w:r>
+          </w:p>
+        </w:tc>
+      </w:tr>
+      <w:tr>
+        <w:trPr>
+          <w:trHeight w:val="295"/>
+        </w:trPr>
+        <w:tc>
+          <w:tcPr>
+            <w:tcW w:w="1795" w:type="dxa"/>
+          </w:tcPr>
+          <w:p>
+            <w:pPr>
+              <w:rPr>
+                <w:b/>
+                <w:bCs/>
+              </w:rPr>
+            </w:pPr>
+            <w:r>
+              <w:rPr>
+                <w:b/>
+                <w:bCs/>
+              </w:rPr>
+              <w:t>Author</w:t>
+            </w:r>
+          </w:p>
+        </w:tc>
+        <w:tc>
+          <w:tcPr>
+            <w:tcW w:w="1795" w:type="dxa"/>
+          </w:tcPr>
+          <w:p>
+            <w:pPr>
+              <w:jc w:val="center"/>
+            </w:pPr>
+            <w:r>
+              <w:t>Iver (Art)</w:t>
+            </w:r>
+          </w:p>
+        </w:tc>
+        <w:tc>
+          <w:tcPr>
+            <w:tcW w:w="1797" w:type="dxa"/>
+          </w:tcPr>
+          <w:p>
+            <w:pPr>
+              <w:jc w:val="center"/>
+            </w:pPr>
+            <w:r>
+              <w:t>Sandra (Design)</w:t>
+            </w:r>
+          </w:p>
+        </w:tc>
+        <w:tc>
+          <w:tcPr>
+            <w:tcW w:w="1797" w:type="dxa"/>
+          </w:tcPr>
+          <w:p>
+            <w:pPr>
+              <w:jc w:val="center"/>
+            </w:pPr>
+            <w:r>
+              <w:t>Alejandro (Art)</w:t>
+            </w:r>
+          </w:p>
+        </w:tc>
+        <w:tc>
+          <w:tcPr>
+            <w:tcW w:w="1797" w:type="dxa"/>
+          </w:tcPr>
+          <w:p>
+            <w:pPr>
+              <w:jc w:val="center"/>
+            </w:pPr>
+            <w:r>
+              <w:t>Nikolai (Design)</w:t>
+            </w:r>
+          </w:p>
+        </w:tc>
+        <w:tc>
+          <w:tcPr>
+            <w:tcW w:w="1797" w:type="dxa"/>
+          </w:tcPr>
+          <w:p>
+            <w:pPr>
+              <w:jc w:val="center"/>
+            </w:pPr>
+            <w:r>
+              <w:t>Bonnie (Code)</w:t>
+            </w:r>
+          </w:p>
+        </w:tc>
+      </w:tr>
+      <w:tr>
+        <w:trPr>
+          <w:trHeight w:val="295"/>
+        </w:trPr>
+        <w:tc>
+          <w:tcPr>
+            <w:tcW w:w="1795" w:type="dxa"/>
+          </w:tcPr>
+          <w:p>
+            <w:pPr>
+              <w:rPr>
+                <w:b/>
+                <w:bCs/>
+              </w:rPr>
+            </w:pPr>
+            <w:r>
+              <w:rPr>
+                <w:b/>
+                <w:bCs/>
+              </w:rPr>
+              <w:t>Subject</w:t>
+            </w:r>
+          </w:p>
+        </w:tc>
+        <w:tc>
+          <w:tcPr>
+            <w:tcW w:w="1795" w:type="dxa"/>
+          </w:tcPr>
+          <w:p>
+            <w:pPr>
+              <w:jc w:val="center"/>
+            </w:pPr>
+            <w:r>
+              <w:t>Platforming concept art</w:t>
+            </w:r>
+          </w:p>
+        </w:tc>
+        <w:tc>
+          <w:tcPr>
+            <w:tcW w:w="1797" w:type="dxa"/>
+          </w:tcPr>
+          <w:p>
+            <w:pPr>
+              <w:jc w:val="center"/>
+            </w:pPr>
+            <w:r>
+              <w:t>Sound design</w:t>
+            </w:r>
+          </w:p>
+        </w:tc>
+        <w:tc>
+          <w:tcPr>
+            <w:tcW w:w="1797" w:type="dxa"/>
+          </w:tcPr>
+          <w:p>
+            <w:pPr>
+              <w:jc w:val="center"/>
+            </w:pPr>
+            <w:r>
+              <w:t>Sound design</w:t>
+            </w:r>
+          </w:p>
+        </w:tc>
+        <w:tc>
+          <w:tcPr>
+            <w:tcW w:w="1797" w:type="dxa"/>
+          </w:tcPr>
+          <w:p>
+            <w:pPr>
+              <w:jc w:val="center"/>
+            </w:pPr>
+            <w:r>
+              <w:t>Player could try jumping off</w:t>
+            </w:r>
+          </w:p>
+        </w:tc>
+        <w:tc>
+          <w:tcPr>
+            <w:tcW w:w="1797" w:type="dxa"/>
+          </w:tcPr>
+          <w:p>
+            <w:pPr>
+              <w:jc w:val="center"/>
+            </w:pPr>
+            <w:r>
+              <w:t>Can get on top of corridors atm</w:t>
             </w:r>
           </w:p>
         </w:tc>
@@ -1925,14 +2481,7 @@
                 <w:b/>
                 <w:bCs/>
               </w:rPr>
-              <w:t>1</w:t>
-            </w:r>
-            <w:r>
-              <w:rPr>
-                <w:b/>
-                <w:bCs/>
-              </w:rPr>
-              <w:t>6</w:t>
+              <w:t>21</w:t>
             </w:r>
           </w:p>
         </w:tc>
@@ -1961,14 +2510,7 @@
                 <w:b/>
                 <w:bCs/>
               </w:rPr>
-              <w:t>1</w:t>
-            </w:r>
-            <w:r>
-              <w:rPr>
-                <w:b/>
-                <w:bCs/>
-              </w:rPr>
-              <w:t>7</w:t>
+              <w:t>22</w:t>
             </w:r>
           </w:p>
         </w:tc>
@@ -1997,14 +2539,7 @@
                 <w:b/>
                 <w:bCs/>
               </w:rPr>
-              <w:t>1</w:t>
-            </w:r>
-            <w:r>
-              <w:rPr>
-                <w:b/>
-                <w:bCs/>
-              </w:rPr>
-              <w:t>8</w:t>
+              <w:t>23</w:t>
             </w:r>
           </w:p>
         </w:tc>
@@ -2033,14 +2568,7 @@
                 <w:b/>
                 <w:bCs/>
               </w:rPr>
-              <w:t>1</w:t>
-            </w:r>
-            <w:r>
-              <w:rPr>
-                <w:b/>
-                <w:bCs/>
-              </w:rPr>
-              <w:t>9</w:t>
+              <w:t>24</w:t>
             </w:r>
           </w:p>
         </w:tc>
@@ -2069,7 +2597,7 @@
                 <w:b/>
                 <w:bCs/>
               </w:rPr>
-              <w:t>20</w:t>
+              <w:t>25</w:t>
             </w:r>
           </w:p>
         </w:tc>
@@ -2115,91 +2643,91 @@
                 <w:sz w:val="20"/>
                 <w:szCs w:val="20"/>
               </w:rPr>
-              <w:t>Platforming before bridge</w:t>
-            </w:r>
-          </w:p>
-        </w:tc>
-        <w:tc>
-          <w:tcPr>
-            <w:tcW w:w="1797" w:type="dxa"/>
-          </w:tcPr>
-          <w:p>
-            <w:pPr>
-              <w:jc w:val="center"/>
-              <w:rPr>
-                <w:sz w:val="20"/>
-                <w:szCs w:val="20"/>
-              </w:rPr>
-            </w:pPr>
-            <w:r>
-              <w:rPr>
-                <w:sz w:val="20"/>
-                <w:szCs w:val="20"/>
-              </w:rPr>
-              <w:t xml:space="preserve">Start of bridge </w:t>
-            </w:r>
-          </w:p>
-        </w:tc>
-        <w:tc>
-          <w:tcPr>
-            <w:tcW w:w="1797" w:type="dxa"/>
-          </w:tcPr>
-          <w:p>
-            <w:pPr>
-              <w:jc w:val="center"/>
-              <w:rPr>
-                <w:sz w:val="20"/>
-                <w:szCs w:val="20"/>
-              </w:rPr>
-            </w:pPr>
-            <w:r>
-              <w:rPr>
-                <w:sz w:val="20"/>
-                <w:szCs w:val="20"/>
-              </w:rPr>
-              <w:t>Start of bridge</w:t>
-            </w:r>
-          </w:p>
-        </w:tc>
-        <w:tc>
-          <w:tcPr>
-            <w:tcW w:w="1797" w:type="dxa"/>
-          </w:tcPr>
-          <w:p>
-            <w:pPr>
-              <w:jc w:val="center"/>
-              <w:rPr>
-                <w:sz w:val="20"/>
-                <w:szCs w:val="20"/>
-              </w:rPr>
-            </w:pPr>
-            <w:r>
-              <w:rPr>
-                <w:sz w:val="20"/>
-                <w:szCs w:val="20"/>
-              </w:rPr>
-              <w:t>End of first bridge segment</w:t>
-            </w:r>
-          </w:p>
-        </w:tc>
-        <w:tc>
-          <w:tcPr>
-            <w:tcW w:w="1797" w:type="dxa"/>
-          </w:tcPr>
-          <w:p>
-            <w:pPr>
-              <w:jc w:val="center"/>
-              <w:rPr>
-                <w:sz w:val="20"/>
-                <w:szCs w:val="20"/>
-              </w:rPr>
-            </w:pPr>
-            <w:r>
-              <w:rPr>
-                <w:sz w:val="20"/>
-                <w:szCs w:val="20"/>
-              </w:rPr>
-              <w:t>On top of sideway corridor</w:t>
+              <w:t>Platforms between sideway corridors</w:t>
+            </w:r>
+          </w:p>
+        </w:tc>
+        <w:tc>
+          <w:tcPr>
+            <w:tcW w:w="1797" w:type="dxa"/>
+          </w:tcPr>
+          <w:p>
+            <w:pPr>
+              <w:jc w:val="center"/>
+              <w:rPr>
+                <w:sz w:val="20"/>
+                <w:szCs w:val="20"/>
+              </w:rPr>
+            </w:pPr>
+            <w:r>
+              <w:rPr>
+                <w:sz w:val="20"/>
+                <w:szCs w:val="20"/>
+              </w:rPr>
+              <w:t>Second sideway corridor segment</w:t>
+            </w:r>
+          </w:p>
+        </w:tc>
+        <w:tc>
+          <w:tcPr>
+            <w:tcW w:w="1797" w:type="dxa"/>
+          </w:tcPr>
+          <w:p>
+            <w:pPr>
+              <w:jc w:val="center"/>
+              <w:rPr>
+                <w:sz w:val="20"/>
+                <w:szCs w:val="20"/>
+              </w:rPr>
+            </w:pPr>
+            <w:r>
+              <w:rPr>
+                <w:sz w:val="20"/>
+                <w:szCs w:val="20"/>
+              </w:rPr>
+              <w:t>Second sideway corridor segment</w:t>
+            </w:r>
+          </w:p>
+        </w:tc>
+        <w:tc>
+          <w:tcPr>
+            <w:tcW w:w="1797" w:type="dxa"/>
+          </w:tcPr>
+          <w:p>
+            <w:pPr>
+              <w:jc w:val="center"/>
+              <w:rPr>
+                <w:sz w:val="20"/>
+                <w:szCs w:val="20"/>
+              </w:rPr>
+            </w:pPr>
+            <w:r>
+              <w:rPr>
+                <w:sz w:val="20"/>
+                <w:szCs w:val="20"/>
+              </w:rPr>
+              <w:t>End of bridge</w:t>
+            </w:r>
+          </w:p>
+        </w:tc>
+        <w:tc>
+          <w:tcPr>
+            <w:tcW w:w="1797" w:type="dxa"/>
+          </w:tcPr>
+          <w:p>
+            <w:pPr>
+              <w:jc w:val="center"/>
+              <w:rPr>
+                <w:sz w:val="20"/>
+                <w:szCs w:val="20"/>
+              </w:rPr>
+            </w:pPr>
+            <w:r>
+              <w:rPr>
+                <w:sz w:val="20"/>
+                <w:szCs w:val="20"/>
+              </w:rPr>
+              <w:t>Large hallway</w:t>
             </w:r>
           </w:p>
         </w:tc>
@@ -2237,6 +2765,32 @@
               <w:jc w:val="center"/>
             </w:pPr>
             <w:r>
+              <w:t>Fluff</w:t>
+            </w:r>
+          </w:p>
+        </w:tc>
+        <w:tc>
+          <w:tcPr>
+            <w:tcW w:w="1797" w:type="dxa"/>
+          </w:tcPr>
+          <w:p>
+            <w:pPr>
+              <w:jc w:val="center"/>
+            </w:pPr>
+            <w:r>
+              <w:t>Fluff</w:t>
+            </w:r>
+          </w:p>
+        </w:tc>
+        <w:tc>
+          <w:tcPr>
+            <w:tcW w:w="1797" w:type="dxa"/>
+          </w:tcPr>
+          <w:p>
+            <w:pPr>
+              <w:jc w:val="center"/>
+            </w:pPr>
+            <w:r>
               <w:t>Additional</w:t>
             </w:r>
           </w:p>
@@ -2250,46 +2804,20 @@
               <w:jc w:val="center"/>
             </w:pPr>
             <w:r>
+              <w:t>Fluff</w:t>
+            </w:r>
+          </w:p>
+        </w:tc>
+        <w:tc>
+          <w:tcPr>
+            <w:tcW w:w="1797" w:type="dxa"/>
+          </w:tcPr>
+          <w:p>
+            <w:pPr>
+              <w:jc w:val="center"/>
+            </w:pPr>
+            <w:r>
               <w:t>Additional</w:t>
-            </w:r>
-          </w:p>
-        </w:tc>
-        <w:tc>
-          <w:tcPr>
-            <w:tcW w:w="1797" w:type="dxa"/>
-          </w:tcPr>
-          <w:p>
-            <w:pPr>
-              <w:jc w:val="center"/>
-            </w:pPr>
-            <w:r>
-              <w:t>Additional</w:t>
-            </w:r>
-          </w:p>
-        </w:tc>
-        <w:tc>
-          <w:tcPr>
-            <w:tcW w:w="1797" w:type="dxa"/>
-          </w:tcPr>
-          <w:p>
-            <w:pPr>
-              <w:jc w:val="center"/>
-            </w:pPr>
-            <w:r>
-              <w:t>Additional</w:t>
-            </w:r>
-          </w:p>
-        </w:tc>
-        <w:tc>
-          <w:tcPr>
-            <w:tcW w:w="1797" w:type="dxa"/>
-          </w:tcPr>
-          <w:p>
-            <w:pPr>
-              <w:jc w:val="center"/>
-            </w:pPr>
-            <w:r>
-              <w:t>Fluff</w:t>
             </w:r>
           </w:p>
         </w:tc>
@@ -2327,59 +2855,59 @@
               <w:jc w:val="center"/>
             </w:pPr>
             <w:r>
-              <w:t>Artist</w:t>
-            </w:r>
-          </w:p>
-        </w:tc>
-        <w:tc>
-          <w:tcPr>
-            <w:tcW w:w="1797" w:type="dxa"/>
-          </w:tcPr>
-          <w:p>
-            <w:pPr>
-              <w:jc w:val="center"/>
-            </w:pPr>
-            <w:r>
-              <w:t>???</w:t>
-            </w:r>
-          </w:p>
-        </w:tc>
-        <w:tc>
-          <w:tcPr>
-            <w:tcW w:w="1797" w:type="dxa"/>
-          </w:tcPr>
-          <w:p>
-            <w:pPr>
-              <w:jc w:val="center"/>
-            </w:pPr>
-            <w:r>
-              <w:t>Artist (Alejandro)</w:t>
-            </w:r>
-          </w:p>
-        </w:tc>
-        <w:tc>
-          <w:tcPr>
-            <w:tcW w:w="1797" w:type="dxa"/>
-          </w:tcPr>
-          <w:p>
-            <w:pPr>
-              <w:jc w:val="center"/>
-            </w:pPr>
-            <w:r>
-              <w:t>Designer</w:t>
-            </w:r>
-          </w:p>
-        </w:tc>
-        <w:tc>
-          <w:tcPr>
-            <w:tcW w:w="1797" w:type="dxa"/>
-          </w:tcPr>
-          <w:p>
-            <w:pPr>
-              <w:jc w:val="center"/>
-            </w:pPr>
-            <w:r>
-              <w:t>???</w:t>
+              <w:t>Nikolai (Design)</w:t>
+            </w:r>
+          </w:p>
+        </w:tc>
+        <w:tc>
+          <w:tcPr>
+            <w:tcW w:w="1797" w:type="dxa"/>
+          </w:tcPr>
+          <w:p>
+            <w:pPr>
+              <w:jc w:val="center"/>
+            </w:pPr>
+            <w:r>
+              <w:t>Iver (Art)</w:t>
+            </w:r>
+          </w:p>
+        </w:tc>
+        <w:tc>
+          <w:tcPr>
+            <w:tcW w:w="1797" w:type="dxa"/>
+          </w:tcPr>
+          <w:p>
+            <w:pPr>
+              <w:jc w:val="center"/>
+            </w:pPr>
+            <w:r>
+              <w:t>Alejandro (Art)</w:t>
+            </w:r>
+          </w:p>
+        </w:tc>
+        <w:tc>
+          <w:tcPr>
+            <w:tcW w:w="1797" w:type="dxa"/>
+          </w:tcPr>
+          <w:p>
+            <w:pPr>
+              <w:jc w:val="center"/>
+            </w:pPr>
+            <w:r>
+              <w:t>Sandra (Design)</w:t>
+            </w:r>
+          </w:p>
+        </w:tc>
+        <w:tc>
+          <w:tcPr>
+            <w:tcW w:w="1797" w:type="dxa"/>
+          </w:tcPr>
+          <w:p>
+            <w:pPr>
+              <w:jc w:val="center"/>
+            </w:pPr>
+            <w:r>
+              <w:t>Iver (Art)</w:t>
             </w:r>
           </w:p>
         </w:tc>
@@ -2417,59 +2945,59 @@
               <w:jc w:val="center"/>
             </w:pPr>
             <w:r>
-              <w:t>Platforming concept art</w:t>
-            </w:r>
-          </w:p>
-        </w:tc>
-        <w:tc>
-          <w:tcPr>
-            <w:tcW w:w="1797" w:type="dxa"/>
-          </w:tcPr>
-          <w:p>
-            <w:pPr>
-              <w:jc w:val="center"/>
-            </w:pPr>
-            <w:r>
-              <w:t>Sound design</w:t>
-            </w:r>
-          </w:p>
-        </w:tc>
-        <w:tc>
-          <w:tcPr>
-            <w:tcW w:w="1797" w:type="dxa"/>
-          </w:tcPr>
-          <w:p>
-            <w:pPr>
-              <w:jc w:val="center"/>
-            </w:pPr>
-            <w:r>
-              <w:t>Sound design</w:t>
-            </w:r>
-          </w:p>
-        </w:tc>
-        <w:tc>
-          <w:tcPr>
-            <w:tcW w:w="1797" w:type="dxa"/>
-          </w:tcPr>
-          <w:p>
-            <w:pPr>
-              <w:jc w:val="center"/>
-            </w:pPr>
-            <w:r>
-              <w:t>Player could try jumping off</w:t>
-            </w:r>
-          </w:p>
-        </w:tc>
-        <w:tc>
-          <w:tcPr>
-            <w:tcW w:w="1797" w:type="dxa"/>
-          </w:tcPr>
-          <w:p>
-            <w:pPr>
-              <w:jc w:val="center"/>
-            </w:pPr>
-            <w:r>
-              <w:t>Can get on top of corridors atm</w:t>
+              <w:t>Shadow of capsule</w:t>
+            </w:r>
+          </w:p>
+        </w:tc>
+        <w:tc>
+          <w:tcPr>
+            <w:tcW w:w="1797" w:type="dxa"/>
+          </w:tcPr>
+          <w:p>
+            <w:pPr>
+              <w:jc w:val="center"/>
+            </w:pPr>
+            <w:r>
+              <w:t>Easter eggs and references</w:t>
+            </w:r>
+          </w:p>
+        </w:tc>
+        <w:tc>
+          <w:tcPr>
+            <w:tcW w:w="1797" w:type="dxa"/>
+          </w:tcPr>
+          <w:p>
+            <w:pPr>
+              <w:jc w:val="center"/>
+            </w:pPr>
+            <w:r>
+              <w:t>Corridor concept art</w:t>
+            </w:r>
+          </w:p>
+        </w:tc>
+        <w:tc>
+          <w:tcPr>
+            <w:tcW w:w="1797" w:type="dxa"/>
+          </w:tcPr>
+          <w:p>
+            <w:pPr>
+              <w:jc w:val="center"/>
+            </w:pPr>
+            <w:r>
+              <w:t>Ugly sky box</w:t>
+            </w:r>
+          </w:p>
+        </w:tc>
+        <w:tc>
+          <w:tcPr>
+            <w:tcW w:w="1797" w:type="dxa"/>
+          </w:tcPr>
+          <w:p>
+            <w:pPr>
+              <w:jc w:val="center"/>
+            </w:pPr>
+            <w:r>
+              <w:t>Hallway concept art</w:t>
             </w:r>
           </w:p>
         </w:tc>
@@ -2541,7 +3069,7 @@
                 <w:b/>
                 <w:bCs/>
               </w:rPr>
-              <w:t>21</w:t>
+              <w:t>26</w:t>
             </w:r>
           </w:p>
         </w:tc>
@@ -2570,7 +3098,7 @@
                 <w:b/>
                 <w:bCs/>
               </w:rPr>
-              <w:t>22</w:t>
+              <w:t>27</w:t>
             </w:r>
           </w:p>
         </w:tc>
@@ -2599,7 +3127,7 @@
                 <w:b/>
                 <w:bCs/>
               </w:rPr>
-              <w:t>23</w:t>
+              <w:t>28</w:t>
             </w:r>
           </w:p>
         </w:tc>
@@ -2628,7 +3156,7 @@
                 <w:b/>
                 <w:bCs/>
               </w:rPr>
-              <w:t>24</w:t>
+              <w:t>29</w:t>
             </w:r>
           </w:p>
         </w:tc>
@@ -2657,14 +3185,7 @@
                 <w:b/>
                 <w:bCs/>
               </w:rPr>
-              <w:t>2</w:t>
-            </w:r>
-            <w:r>
-              <w:rPr>
-                <w:b/>
-                <w:bCs/>
-              </w:rPr>
-              <w:t>5</w:t>
+              <w:t>30</w:t>
             </w:r>
           </w:p>
         </w:tc>
@@ -2710,91 +3231,91 @@
                 <w:sz w:val="20"/>
                 <w:szCs w:val="20"/>
               </w:rPr>
-              <w:t>Platforms between sideway corridors</w:t>
-            </w:r>
-          </w:p>
-        </w:tc>
-        <w:tc>
-          <w:tcPr>
-            <w:tcW w:w="1797" w:type="dxa"/>
-          </w:tcPr>
-          <w:p>
-            <w:pPr>
-              <w:jc w:val="center"/>
-              <w:rPr>
-                <w:sz w:val="20"/>
-                <w:szCs w:val="20"/>
-              </w:rPr>
-            </w:pPr>
-            <w:r>
-              <w:rPr>
-                <w:sz w:val="20"/>
-                <w:szCs w:val="20"/>
-              </w:rPr>
-              <w:t>Second sideway corridor segment</w:t>
-            </w:r>
-          </w:p>
-        </w:tc>
-        <w:tc>
-          <w:tcPr>
-            <w:tcW w:w="1797" w:type="dxa"/>
-          </w:tcPr>
-          <w:p>
-            <w:pPr>
-              <w:jc w:val="center"/>
-              <w:rPr>
-                <w:sz w:val="20"/>
-                <w:szCs w:val="20"/>
-              </w:rPr>
-            </w:pPr>
-            <w:r>
-              <w:rPr>
-                <w:sz w:val="20"/>
-                <w:szCs w:val="20"/>
-              </w:rPr>
-              <w:t>Second sideway corridor segment</w:t>
-            </w:r>
-          </w:p>
-        </w:tc>
-        <w:tc>
-          <w:tcPr>
-            <w:tcW w:w="1797" w:type="dxa"/>
-          </w:tcPr>
-          <w:p>
-            <w:pPr>
-              <w:jc w:val="center"/>
-              <w:rPr>
-                <w:sz w:val="20"/>
-                <w:szCs w:val="20"/>
-              </w:rPr>
-            </w:pPr>
-            <w:r>
-              <w:rPr>
-                <w:sz w:val="20"/>
-                <w:szCs w:val="20"/>
-              </w:rPr>
-              <w:t>End of bridge</w:t>
-            </w:r>
-          </w:p>
-        </w:tc>
-        <w:tc>
-          <w:tcPr>
-            <w:tcW w:w="1797" w:type="dxa"/>
-          </w:tcPr>
-          <w:p>
-            <w:pPr>
-              <w:jc w:val="center"/>
-              <w:rPr>
-                <w:sz w:val="20"/>
-                <w:szCs w:val="20"/>
-              </w:rPr>
-            </w:pPr>
-            <w:r>
-              <w:rPr>
-                <w:sz w:val="20"/>
-                <w:szCs w:val="20"/>
-              </w:rPr>
               <w:t>Large hallway</w:t>
+            </w:r>
+          </w:p>
+        </w:tc>
+        <w:tc>
+          <w:tcPr>
+            <w:tcW w:w="1797" w:type="dxa"/>
+          </w:tcPr>
+          <w:p>
+            <w:pPr>
+              <w:jc w:val="center"/>
+              <w:rPr>
+                <w:sz w:val="20"/>
+                <w:szCs w:val="20"/>
+              </w:rPr>
+            </w:pPr>
+            <w:r>
+              <w:rPr>
+                <w:sz w:val="20"/>
+                <w:szCs w:val="20"/>
+              </w:rPr>
+              <w:t>Large hallway</w:t>
+            </w:r>
+          </w:p>
+        </w:tc>
+        <w:tc>
+          <w:tcPr>
+            <w:tcW w:w="1797" w:type="dxa"/>
+          </w:tcPr>
+          <w:p>
+            <w:pPr>
+              <w:jc w:val="center"/>
+              <w:rPr>
+                <w:sz w:val="20"/>
+                <w:szCs w:val="20"/>
+              </w:rPr>
+            </w:pPr>
+            <w:r>
+              <w:rPr>
+                <w:sz w:val="20"/>
+                <w:szCs w:val="20"/>
+              </w:rPr>
+              <w:t>Large hallway</w:t>
+            </w:r>
+          </w:p>
+        </w:tc>
+        <w:tc>
+          <w:tcPr>
+            <w:tcW w:w="1797" w:type="dxa"/>
+          </w:tcPr>
+          <w:p>
+            <w:pPr>
+              <w:jc w:val="center"/>
+              <w:rPr>
+                <w:sz w:val="20"/>
+                <w:szCs w:val="20"/>
+              </w:rPr>
+            </w:pPr>
+            <w:r>
+              <w:rPr>
+                <w:sz w:val="20"/>
+                <w:szCs w:val="20"/>
+              </w:rPr>
+              <w:t>Hallway exit</w:t>
+            </w:r>
+          </w:p>
+        </w:tc>
+        <w:tc>
+          <w:tcPr>
+            <w:tcW w:w="1797" w:type="dxa"/>
+          </w:tcPr>
+          <w:p>
+            <w:pPr>
+              <w:jc w:val="center"/>
+              <w:rPr>
+                <w:sz w:val="20"/>
+                <w:szCs w:val="20"/>
+              </w:rPr>
+            </w:pPr>
+            <w:r>
+              <w:rPr>
+                <w:sz w:val="20"/>
+                <w:szCs w:val="20"/>
+              </w:rPr>
+              <w:t>Start of spiral staircase</w:t>
             </w:r>
           </w:p>
         </w:tc>
@@ -2832,59 +3353,59 @@
               <w:jc w:val="center"/>
             </w:pPr>
             <w:r>
+              <w:t>Additional</w:t>
+            </w:r>
+          </w:p>
+        </w:tc>
+        <w:tc>
+          <w:tcPr>
+            <w:tcW w:w="1797" w:type="dxa"/>
+          </w:tcPr>
+          <w:p>
+            <w:pPr>
+              <w:jc w:val="center"/>
+            </w:pPr>
+            <w:r>
+              <w:t>Additional</w:t>
+            </w:r>
+          </w:p>
+        </w:tc>
+        <w:tc>
+          <w:tcPr>
+            <w:tcW w:w="1797" w:type="dxa"/>
+          </w:tcPr>
+          <w:p>
+            <w:pPr>
+              <w:jc w:val="center"/>
+            </w:pPr>
+            <w:r>
+              <w:t>Additional</w:t>
+            </w:r>
+          </w:p>
+        </w:tc>
+        <w:tc>
+          <w:tcPr>
+            <w:tcW w:w="1797" w:type="dxa"/>
+          </w:tcPr>
+          <w:p>
+            <w:pPr>
+              <w:jc w:val="center"/>
+            </w:pPr>
+            <w:r>
+              <w:t>Additional</w:t>
+            </w:r>
+          </w:p>
+        </w:tc>
+        <w:tc>
+          <w:tcPr>
+            <w:tcW w:w="1797" w:type="dxa"/>
+          </w:tcPr>
+          <w:p>
+            <w:pPr>
+              <w:jc w:val="center"/>
+            </w:pPr>
+            <w:r>
               <w:t>Fluff</w:t>
-            </w:r>
-          </w:p>
-        </w:tc>
-        <w:tc>
-          <w:tcPr>
-            <w:tcW w:w="1797" w:type="dxa"/>
-          </w:tcPr>
-          <w:p>
-            <w:pPr>
-              <w:jc w:val="center"/>
-            </w:pPr>
-            <w:r>
-              <w:t>Fluff</w:t>
-            </w:r>
-          </w:p>
-        </w:tc>
-        <w:tc>
-          <w:tcPr>
-            <w:tcW w:w="1797" w:type="dxa"/>
-          </w:tcPr>
-          <w:p>
-            <w:pPr>
-              <w:jc w:val="center"/>
-            </w:pPr>
-            <w:r>
-              <w:t>Additional</w:t>
-            </w:r>
-          </w:p>
-        </w:tc>
-        <w:tc>
-          <w:tcPr>
-            <w:tcW w:w="1797" w:type="dxa"/>
-          </w:tcPr>
-          <w:p>
-            <w:pPr>
-              <w:jc w:val="center"/>
-            </w:pPr>
-            <w:r>
-              <w:t>Fluff</w:t>
-            </w:r>
-          </w:p>
-        </w:tc>
-        <w:tc>
-          <w:tcPr>
-            <w:tcW w:w="1797" w:type="dxa"/>
-          </w:tcPr>
-          <w:p>
-            <w:pPr>
-              <w:jc w:val="center"/>
-            </w:pPr>
-            <w:r>
-              <w:t>Additional</w:t>
             </w:r>
           </w:p>
         </w:tc>
@@ -2922,668 +3443,62 @@
               <w:jc w:val="center"/>
             </w:pPr>
             <w:r>
-              <w:t>Designer</w:t>
-            </w:r>
-          </w:p>
-        </w:tc>
-        <w:tc>
-          <w:tcPr>
-            <w:tcW w:w="1797" w:type="dxa"/>
-          </w:tcPr>
-          <w:p>
-            <w:pPr>
-              <w:jc w:val="center"/>
-            </w:pPr>
-            <w:r>
-              <w:t>Artist (Iver)</w:t>
-            </w:r>
-          </w:p>
-        </w:tc>
-        <w:tc>
-          <w:tcPr>
-            <w:tcW w:w="1797" w:type="dxa"/>
-          </w:tcPr>
-          <w:p>
-            <w:pPr>
-              <w:jc w:val="center"/>
-            </w:pPr>
-            <w:r>
-              <w:t>Artist</w:t>
-            </w:r>
-          </w:p>
-        </w:tc>
-        <w:tc>
-          <w:tcPr>
-            <w:tcW w:w="1797" w:type="dxa"/>
-          </w:tcPr>
-          <w:p>
-            <w:pPr>
-              <w:jc w:val="center"/>
-            </w:pPr>
-            <w:r>
-              <w:t>??? (non-artist)</w:t>
-            </w:r>
-          </w:p>
-        </w:tc>
-        <w:tc>
-          <w:tcPr>
-            <w:tcW w:w="1797" w:type="dxa"/>
-          </w:tcPr>
-          <w:p>
-            <w:pPr>
-              <w:jc w:val="center"/>
-            </w:pPr>
-            <w:r>
-              <w:t>Artist</w:t>
-            </w:r>
-          </w:p>
-        </w:tc>
-      </w:tr>
-      <w:tr>
-        <w:trPr>
-          <w:trHeight w:val="295"/>
-        </w:trPr>
-        <w:tc>
-          <w:tcPr>
-            <w:tcW w:w="1795" w:type="dxa"/>
-          </w:tcPr>
-          <w:p>
-            <w:pPr>
-              <w:rPr>
-                <w:b/>
-                <w:bCs/>
-              </w:rPr>
-            </w:pPr>
-            <w:r>
-              <w:rPr>
-                <w:b/>
-                <w:bCs/>
-              </w:rPr>
-              <w:t>Subject</w:t>
-            </w:r>
-          </w:p>
-        </w:tc>
-        <w:tc>
-          <w:tcPr>
-            <w:tcW w:w="1795" w:type="dxa"/>
-          </w:tcPr>
-          <w:p>
-            <w:pPr>
-              <w:jc w:val="center"/>
-            </w:pPr>
-            <w:r>
-              <w:t>Shadow of capsule</w:t>
-            </w:r>
-          </w:p>
-        </w:tc>
-        <w:tc>
-          <w:tcPr>
-            <w:tcW w:w="1797" w:type="dxa"/>
-          </w:tcPr>
-          <w:p>
-            <w:pPr>
-              <w:jc w:val="center"/>
-            </w:pPr>
-            <w:r>
-              <w:t>Easter eggs and references</w:t>
-            </w:r>
-          </w:p>
-        </w:tc>
-        <w:tc>
-          <w:tcPr>
-            <w:tcW w:w="1797" w:type="dxa"/>
-          </w:tcPr>
-          <w:p>
-            <w:pPr>
-              <w:jc w:val="center"/>
-            </w:pPr>
-            <w:r>
-              <w:t>Corridor concept art</w:t>
-            </w:r>
-          </w:p>
-        </w:tc>
-        <w:tc>
-          <w:tcPr>
-            <w:tcW w:w="1797" w:type="dxa"/>
-          </w:tcPr>
-          <w:p>
-            <w:pPr>
-              <w:jc w:val="center"/>
-            </w:pPr>
-            <w:r>
-              <w:t>Ugly sky box</w:t>
-            </w:r>
-          </w:p>
-        </w:tc>
-        <w:tc>
-          <w:tcPr>
-            <w:tcW w:w="1797" w:type="dxa"/>
-          </w:tcPr>
-          <w:p>
-            <w:pPr>
-              <w:jc w:val="center"/>
-            </w:pPr>
-            <w:r>
-              <w:t>Hallway concept art</w:t>
-            </w:r>
-          </w:p>
-        </w:tc>
-      </w:tr>
-    </w:tbl>
-    <w:p/>
-    <w:tbl>
-      <w:tblPr>
-        <w:tblStyle w:val="Tabellenraster"/>
-        <w:tblW w:w="10778" w:type="dxa"/>
-        <w:tblInd w:w="-580" w:type="dxa"/>
-        <w:tblLook w:val="04A0" w:firstRow="1" w:lastRow="0" w:firstColumn="1" w:lastColumn="0" w:noHBand="0" w:noVBand="1"/>
-      </w:tblPr>
-      <w:tblGrid>
-        <w:gridCol w:w="1795"/>
-        <w:gridCol w:w="1795"/>
-        <w:gridCol w:w="1797"/>
-        <w:gridCol w:w="1797"/>
-        <w:gridCol w:w="1797"/>
-        <w:gridCol w:w="1797"/>
-      </w:tblGrid>
-      <w:tr>
-        <w:trPr>
-          <w:trHeight w:val="295"/>
-        </w:trPr>
-        <w:tc>
-          <w:tcPr>
-            <w:tcW w:w="1795" w:type="dxa"/>
-            <w:shd w:val="clear" w:color="auto" w:fill="B4C6E7" w:themeFill="accent1" w:themeFillTint="66"/>
-          </w:tcPr>
-          <w:p>
-            <w:pPr>
-              <w:rPr>
-                <w:b/>
-                <w:bCs/>
-              </w:rPr>
-            </w:pPr>
-            <w:r>
-              <w:rPr>
-                <w:b/>
-                <w:bCs/>
-              </w:rPr>
-              <w:t>Number</w:t>
-            </w:r>
-          </w:p>
-        </w:tc>
-        <w:tc>
-          <w:tcPr>
-            <w:tcW w:w="1795" w:type="dxa"/>
-            <w:shd w:val="clear" w:color="auto" w:fill="B4C6E7" w:themeFill="accent1" w:themeFillTint="66"/>
-          </w:tcPr>
-          <w:p>
-            <w:pPr>
-              <w:jc w:val="center"/>
-              <w:rPr>
-                <w:b/>
-                <w:bCs/>
-              </w:rPr>
-            </w:pPr>
-            <w:r>
-              <w:rPr>
-                <w:b/>
-                <w:bCs/>
-              </w:rPr>
-              <w:t>#</w:t>
-            </w:r>
-            <w:r>
-              <w:rPr>
-                <w:b/>
-                <w:bCs/>
-              </w:rPr>
-              <w:t>2</w:t>
-            </w:r>
-            <w:r>
-              <w:rPr>
-                <w:b/>
-                <w:bCs/>
-              </w:rPr>
-              <w:t>6</w:t>
-            </w:r>
-          </w:p>
-        </w:tc>
-        <w:tc>
-          <w:tcPr>
-            <w:tcW w:w="1797" w:type="dxa"/>
-            <w:shd w:val="clear" w:color="auto" w:fill="B4C6E7" w:themeFill="accent1" w:themeFillTint="66"/>
-          </w:tcPr>
-          <w:p>
-            <w:pPr>
-              <w:jc w:val="center"/>
-              <w:rPr>
-                <w:b/>
-                <w:bCs/>
-              </w:rPr>
-            </w:pPr>
-            <w:r>
-              <w:rPr>
-                <w:b/>
-                <w:bCs/>
-              </w:rPr>
-              <w:t>#</w:t>
-            </w:r>
-            <w:r>
-              <w:rPr>
-                <w:b/>
-                <w:bCs/>
-              </w:rPr>
-              <w:t>2</w:t>
-            </w:r>
-            <w:r>
-              <w:rPr>
-                <w:b/>
-                <w:bCs/>
-              </w:rPr>
-              <w:t>7</w:t>
-            </w:r>
-          </w:p>
-        </w:tc>
-        <w:tc>
-          <w:tcPr>
-            <w:tcW w:w="1797" w:type="dxa"/>
-            <w:shd w:val="clear" w:color="auto" w:fill="B4C6E7" w:themeFill="accent1" w:themeFillTint="66"/>
-          </w:tcPr>
-          <w:p>
-            <w:pPr>
-              <w:jc w:val="center"/>
-              <w:rPr>
-                <w:b/>
-                <w:bCs/>
-              </w:rPr>
-            </w:pPr>
-            <w:r>
-              <w:rPr>
-                <w:b/>
-                <w:bCs/>
-              </w:rPr>
-              <w:t>#</w:t>
-            </w:r>
-            <w:r>
-              <w:rPr>
-                <w:b/>
-                <w:bCs/>
-              </w:rPr>
-              <w:t>2</w:t>
-            </w:r>
-            <w:r>
-              <w:rPr>
-                <w:b/>
-                <w:bCs/>
-              </w:rPr>
-              <w:t>8</w:t>
-            </w:r>
-          </w:p>
-        </w:tc>
-        <w:tc>
-          <w:tcPr>
-            <w:tcW w:w="1797" w:type="dxa"/>
-            <w:shd w:val="clear" w:color="auto" w:fill="B4C6E7" w:themeFill="accent1" w:themeFillTint="66"/>
-          </w:tcPr>
-          <w:p>
-            <w:pPr>
-              <w:jc w:val="center"/>
-              <w:rPr>
-                <w:b/>
-                <w:bCs/>
-              </w:rPr>
-            </w:pPr>
-            <w:r>
-              <w:rPr>
-                <w:b/>
-                <w:bCs/>
-              </w:rPr>
-              <w:t>#</w:t>
-            </w:r>
-            <w:r>
-              <w:rPr>
-                <w:b/>
-                <w:bCs/>
-              </w:rPr>
-              <w:t>29</w:t>
-            </w:r>
-          </w:p>
-        </w:tc>
-        <w:tc>
-          <w:tcPr>
-            <w:tcW w:w="1797" w:type="dxa"/>
-            <w:shd w:val="clear" w:color="auto" w:fill="B4C6E7" w:themeFill="accent1" w:themeFillTint="66"/>
-          </w:tcPr>
-          <w:p>
-            <w:pPr>
-              <w:jc w:val="center"/>
-              <w:rPr>
-                <w:b/>
-                <w:bCs/>
-              </w:rPr>
-            </w:pPr>
-            <w:r>
-              <w:rPr>
-                <w:b/>
-                <w:bCs/>
-              </w:rPr>
-              <w:t>#</w:t>
-            </w:r>
-            <w:r>
-              <w:rPr>
-                <w:b/>
-                <w:bCs/>
-              </w:rPr>
-              <w:t>30</w:t>
-            </w:r>
-          </w:p>
-        </w:tc>
-      </w:tr>
-      <w:tr>
-        <w:trPr>
-          <w:trHeight w:val="295"/>
-        </w:trPr>
-        <w:tc>
-          <w:tcPr>
-            <w:tcW w:w="1795" w:type="dxa"/>
-          </w:tcPr>
-          <w:p>
-            <w:pPr>
-              <w:rPr>
-                <w:b/>
-                <w:bCs/>
-              </w:rPr>
-            </w:pPr>
-            <w:r>
-              <w:rPr>
-                <w:b/>
-                <w:bCs/>
-              </w:rPr>
-              <w:t>Location</w:t>
-            </w:r>
-          </w:p>
-        </w:tc>
-        <w:tc>
-          <w:tcPr>
-            <w:tcW w:w="1795" w:type="dxa"/>
-          </w:tcPr>
-          <w:p>
-            <w:pPr>
-              <w:jc w:val="center"/>
-              <w:rPr>
-                <w:sz w:val="20"/>
-                <w:szCs w:val="20"/>
-              </w:rPr>
-            </w:pPr>
-            <w:r>
-              <w:rPr>
-                <w:sz w:val="20"/>
-                <w:szCs w:val="20"/>
-              </w:rPr>
-              <w:t>Large hallway</w:t>
-            </w:r>
-          </w:p>
-        </w:tc>
-        <w:tc>
-          <w:tcPr>
-            <w:tcW w:w="1797" w:type="dxa"/>
-          </w:tcPr>
-          <w:p>
-            <w:pPr>
-              <w:jc w:val="center"/>
-              <w:rPr>
-                <w:sz w:val="20"/>
-                <w:szCs w:val="20"/>
-              </w:rPr>
-            </w:pPr>
-            <w:r>
-              <w:rPr>
-                <w:sz w:val="20"/>
-                <w:szCs w:val="20"/>
-              </w:rPr>
-              <w:t>Large hallway</w:t>
-            </w:r>
-          </w:p>
-        </w:tc>
-        <w:tc>
-          <w:tcPr>
-            <w:tcW w:w="1797" w:type="dxa"/>
-          </w:tcPr>
-          <w:p>
-            <w:pPr>
-              <w:jc w:val="center"/>
-              <w:rPr>
-                <w:sz w:val="20"/>
-                <w:szCs w:val="20"/>
-              </w:rPr>
-            </w:pPr>
-            <w:r>
-              <w:rPr>
-                <w:sz w:val="20"/>
-                <w:szCs w:val="20"/>
-              </w:rPr>
-              <w:t>Large hallway</w:t>
-            </w:r>
-          </w:p>
-        </w:tc>
-        <w:tc>
-          <w:tcPr>
-            <w:tcW w:w="1797" w:type="dxa"/>
-          </w:tcPr>
-          <w:p>
-            <w:pPr>
-              <w:jc w:val="center"/>
-              <w:rPr>
-                <w:sz w:val="20"/>
-                <w:szCs w:val="20"/>
-              </w:rPr>
-            </w:pPr>
-            <w:r>
-              <w:rPr>
-                <w:sz w:val="20"/>
-                <w:szCs w:val="20"/>
-              </w:rPr>
-              <w:t>Hallway exit</w:t>
-            </w:r>
-          </w:p>
-        </w:tc>
-        <w:tc>
-          <w:tcPr>
-            <w:tcW w:w="1797" w:type="dxa"/>
-          </w:tcPr>
-          <w:p>
-            <w:pPr>
-              <w:jc w:val="center"/>
-              <w:rPr>
-                <w:sz w:val="20"/>
-                <w:szCs w:val="20"/>
-              </w:rPr>
-            </w:pPr>
-            <w:r>
-              <w:rPr>
-                <w:sz w:val="20"/>
-                <w:szCs w:val="20"/>
-              </w:rPr>
-              <w:t>Start of spiral staircase</w:t>
-            </w:r>
-          </w:p>
-        </w:tc>
-      </w:tr>
-      <w:tr>
-        <w:trPr>
-          <w:trHeight w:val="309"/>
-        </w:trPr>
-        <w:tc>
-          <w:tcPr>
-            <w:tcW w:w="1795" w:type="dxa"/>
-          </w:tcPr>
-          <w:p>
-            <w:pPr>
-              <w:rPr>
-                <w:b/>
-                <w:bCs/>
-              </w:rPr>
-            </w:pPr>
-            <w:r>
-              <w:rPr>
-                <w:b/>
-                <w:bCs/>
-              </w:rPr>
-              <w:t>Category</w:t>
-            </w:r>
-          </w:p>
-        </w:tc>
-        <w:tc>
-          <w:tcPr>
-            <w:tcW w:w="1795" w:type="dxa"/>
-          </w:tcPr>
-          <w:p>
-            <w:pPr>
-              <w:jc w:val="center"/>
-            </w:pPr>
-            <w:r>
-              <w:t>Additional</w:t>
-            </w:r>
-          </w:p>
-        </w:tc>
-        <w:tc>
-          <w:tcPr>
-            <w:tcW w:w="1797" w:type="dxa"/>
-          </w:tcPr>
-          <w:p>
-            <w:pPr>
-              <w:jc w:val="center"/>
-            </w:pPr>
-            <w:r>
-              <w:t>Additional</w:t>
-            </w:r>
-          </w:p>
-        </w:tc>
-        <w:tc>
-          <w:tcPr>
-            <w:tcW w:w="1797" w:type="dxa"/>
-          </w:tcPr>
-          <w:p>
-            <w:pPr>
-              <w:jc w:val="center"/>
-            </w:pPr>
-            <w:r>
-              <w:t>Additional</w:t>
-            </w:r>
-          </w:p>
-        </w:tc>
-        <w:tc>
-          <w:tcPr>
-            <w:tcW w:w="1797" w:type="dxa"/>
-          </w:tcPr>
-          <w:p>
-            <w:pPr>
-              <w:jc w:val="center"/>
-            </w:pPr>
-            <w:r>
-              <w:t>Additional</w:t>
-            </w:r>
-          </w:p>
-        </w:tc>
-        <w:tc>
-          <w:tcPr>
-            <w:tcW w:w="1797" w:type="dxa"/>
-          </w:tcPr>
-          <w:p>
-            <w:pPr>
-              <w:jc w:val="center"/>
-            </w:pPr>
-            <w:r>
-              <w:t>Fluff</w:t>
-            </w:r>
-          </w:p>
-        </w:tc>
-      </w:tr>
-      <w:tr>
-        <w:trPr>
-          <w:trHeight w:val="295"/>
-        </w:trPr>
-        <w:tc>
-          <w:tcPr>
-            <w:tcW w:w="1795" w:type="dxa"/>
-          </w:tcPr>
-          <w:p>
-            <w:pPr>
-              <w:rPr>
-                <w:b/>
-                <w:bCs/>
-              </w:rPr>
-            </w:pPr>
-            <w:r>
-              <w:rPr>
-                <w:b/>
-                <w:bCs/>
-              </w:rPr>
-              <w:t>Author</w:t>
-            </w:r>
-          </w:p>
-        </w:tc>
-        <w:tc>
-          <w:tcPr>
-            <w:tcW w:w="1795" w:type="dxa"/>
-          </w:tcPr>
-          <w:p>
-            <w:pPr>
-              <w:jc w:val="center"/>
-            </w:pPr>
-            <w:r>
-              <w:t>Designer</w:t>
-            </w:r>
-          </w:p>
-        </w:tc>
-        <w:tc>
-          <w:tcPr>
-            <w:tcW w:w="1797" w:type="dxa"/>
-          </w:tcPr>
-          <w:p>
-            <w:pPr>
-              <w:jc w:val="center"/>
-            </w:pPr>
-            <w:r>
-              <w:t>Designer</w:t>
-            </w:r>
-          </w:p>
-        </w:tc>
-        <w:tc>
-          <w:tcPr>
-            <w:tcW w:w="1797" w:type="dxa"/>
-          </w:tcPr>
-          <w:p>
-            <w:pPr>
-              <w:jc w:val="center"/>
-            </w:pPr>
-            <w:r>
-              <w:t>Programming</w:t>
-            </w:r>
-          </w:p>
-        </w:tc>
-        <w:tc>
-          <w:tcPr>
-            <w:tcW w:w="1797" w:type="dxa"/>
-          </w:tcPr>
-          <w:p>
-            <w:pPr>
-              <w:jc w:val="center"/>
-            </w:pPr>
-            <w:r>
-              <w:t>Designer</w:t>
-            </w:r>
-          </w:p>
-        </w:tc>
-        <w:tc>
-          <w:tcPr>
-            <w:tcW w:w="1797" w:type="dxa"/>
-          </w:tcPr>
-          <w:p>
-            <w:pPr>
-              <w:jc w:val="center"/>
-            </w:pPr>
-            <w:r>
-              <w:t>Artist</w:t>
+              <w:t>Sandra (Design)</w:t>
+            </w:r>
+          </w:p>
+        </w:tc>
+        <w:tc>
+          <w:tcPr>
+            <w:tcW w:w="1797" w:type="dxa"/>
+          </w:tcPr>
+          <w:p>
+            <w:pPr>
+              <w:jc w:val="center"/>
+            </w:pPr>
+            <w:r>
+              <w:t>Nikolai (Design)</w:t>
+            </w:r>
+          </w:p>
+        </w:tc>
+        <w:tc>
+          <w:tcPr>
+            <w:tcW w:w="1797" w:type="dxa"/>
+          </w:tcPr>
+          <w:p>
+            <w:pPr>
+              <w:jc w:val="center"/>
+            </w:pPr>
+            <w:r>
+              <w:t>Bonnie</w:t>
+            </w:r>
+            <w:r>
+              <w:t xml:space="preserve"> (Code)</w:t>
+            </w:r>
+          </w:p>
+        </w:tc>
+        <w:tc>
+          <w:tcPr>
+            <w:tcW w:w="1797" w:type="dxa"/>
+          </w:tcPr>
+          <w:p>
+            <w:pPr>
+              <w:jc w:val="center"/>
+            </w:pPr>
+            <w:r>
+              <w:t>Nikolai (Design)</w:t>
+            </w:r>
+          </w:p>
+        </w:tc>
+        <w:tc>
+          <w:tcPr>
+            <w:tcW w:w="1797" w:type="dxa"/>
+          </w:tcPr>
+          <w:p>
+            <w:pPr>
+              <w:jc w:val="center"/>
+            </w:pPr>
+            <w:r>
+              <w:t>Iver (Art)</w:t>
             </w:r>
           </w:p>
         </w:tc>
@@ -3862,14 +3777,7 @@
                 <w:b/>
                 <w:bCs/>
               </w:rPr>
-              <w:t>3</w:t>
-            </w:r>
-            <w:r>
-              <w:rPr>
-                <w:b/>
-                <w:bCs/>
-              </w:rPr>
-              <w:t>5</w:t>
+              <w:t>35</w:t>
             </w:r>
           </w:p>
         </w:tc>
@@ -4127,59 +4035,59 @@
               <w:jc w:val="center"/>
             </w:pPr>
             <w:r>
-              <w:t>Designer</w:t>
-            </w:r>
-          </w:p>
-        </w:tc>
-        <w:tc>
-          <w:tcPr>
-            <w:tcW w:w="1797" w:type="dxa"/>
-          </w:tcPr>
-          <w:p>
-            <w:pPr>
-              <w:jc w:val="center"/>
-            </w:pPr>
-            <w:r>
-              <w:t>???</w:t>
-            </w:r>
-          </w:p>
-        </w:tc>
-        <w:tc>
-          <w:tcPr>
-            <w:tcW w:w="1797" w:type="dxa"/>
-          </w:tcPr>
-          <w:p>
-            <w:pPr>
-              <w:jc w:val="center"/>
-            </w:pPr>
-            <w:r>
-              <w:t>Designer</w:t>
-            </w:r>
-          </w:p>
-        </w:tc>
-        <w:tc>
-          <w:tcPr>
-            <w:tcW w:w="1797" w:type="dxa"/>
-          </w:tcPr>
-          <w:p>
-            <w:pPr>
-              <w:jc w:val="center"/>
-            </w:pPr>
-            <w:r>
-              <w:t>Artist</w:t>
-            </w:r>
-          </w:p>
-        </w:tc>
-        <w:tc>
-          <w:tcPr>
-            <w:tcW w:w="1797" w:type="dxa"/>
-          </w:tcPr>
-          <w:p>
-            <w:pPr>
-              <w:jc w:val="center"/>
-            </w:pPr>
-            <w:r>
-              <w:t>Artist</w:t>
+              <w:t>Nikolai (Design)</w:t>
+            </w:r>
+          </w:p>
+        </w:tc>
+        <w:tc>
+          <w:tcPr>
+            <w:tcW w:w="1797" w:type="dxa"/>
+          </w:tcPr>
+          <w:p>
+            <w:pPr>
+              <w:jc w:val="center"/>
+            </w:pPr>
+            <w:r>
+              <w:t>Bonnie (Code)</w:t>
+            </w:r>
+          </w:p>
+        </w:tc>
+        <w:tc>
+          <w:tcPr>
+            <w:tcW w:w="1797" w:type="dxa"/>
+          </w:tcPr>
+          <w:p>
+            <w:pPr>
+              <w:jc w:val="center"/>
+            </w:pPr>
+            <w:r>
+              <w:t>Nikolai (Design)</w:t>
+            </w:r>
+          </w:p>
+        </w:tc>
+        <w:tc>
+          <w:tcPr>
+            <w:tcW w:w="1797" w:type="dxa"/>
+          </w:tcPr>
+          <w:p>
+            <w:pPr>
+              <w:jc w:val="center"/>
+            </w:pPr>
+            <w:r>
+              <w:t>Iver (Art)</w:t>
+            </w:r>
+          </w:p>
+        </w:tc>
+        <w:tc>
+          <w:tcPr>
+            <w:tcW w:w="1797" w:type="dxa"/>
+          </w:tcPr>
+          <w:p>
+            <w:pPr>
+              <w:jc w:val="center"/>
+            </w:pPr>
+            <w:r>
+              <w:t>Alejandro (Art)</w:t>
             </w:r>
           </w:p>
         </w:tc>
@@ -4341,14 +4249,7 @@
                 <w:b/>
                 <w:bCs/>
               </w:rPr>
-              <w:t>3</w:t>
-            </w:r>
-            <w:r>
-              <w:rPr>
-                <w:b/>
-                <w:bCs/>
-              </w:rPr>
-              <w:t>6</w:t>
+              <w:t>36</w:t>
             </w:r>
           </w:p>
         </w:tc>
@@ -4626,7 +4527,7 @@
               <w:jc w:val="center"/>
             </w:pPr>
             <w:r>
-              <w:t>Designer</w:t>
+              <w:t>Sandra (Design)</w:t>
             </w:r>
           </w:p>
         </w:tc>
@@ -4751,74 +4652,485 @@
       </w:tr>
     </w:tbl>
     <w:p/>
-    <w:p/>
-    <w:p/>
-    <w:p/>
-    <w:p/>
-    <w:p/>
-    <w:p/>
-    <w:p/>
-    <w:p/>
-    <w:p/>
-    <w:p/>
-    <w:p/>
-    <w:p/>
-    <w:p/>
-    <w:p/>
-    <w:p/>
-    <w:p/>
-    <w:p/>
-    <w:p/>
-    <w:p/>
-    <w:p/>
-    <w:p/>
-    <w:p/>
-    <w:p/>
-    <w:p/>
-    <w:p/>
-    <w:p/>
-    <w:p/>
-    <w:p/>
-    <w:p/>
-    <w:p/>
-    <w:p/>
-    <w:p/>
-    <w:p/>
-    <w:p/>
-    <w:p/>
-    <w:p/>
-    <w:p/>
-    <w:p/>
-    <w:p/>
-    <w:p/>
-    <w:p/>
-    <w:p/>
-    <w:p/>
-    <w:p/>
-    <w:p/>
-    <w:p/>
-    <w:p/>
-    <w:p/>
-    <w:p/>
-    <w:p/>
-    <w:p/>
-    <w:p/>
-    <w:p/>
-    <w:p/>
-    <w:p/>
-    <w:p/>
-    <w:p/>
-    <w:p/>
-    <w:p/>
-    <w:p/>
+    <w:p>
+      <w:pPr>
+        <w:rPr>
+          <w:b/>
+          <w:bCs/>
+          <w:sz w:val="28"/>
+          <w:szCs w:val="28"/>
+        </w:rPr>
+      </w:pPr>
+      <w:r>
+        <w:rPr>
+          <w:b/>
+          <w:bCs/>
+          <w:sz w:val="28"/>
+          <w:szCs w:val="28"/>
+        </w:rPr>
+        <w:t>Authors</w:t>
+      </w:r>
+    </w:p>
+    <w:p>
+      <w:r>
+        <w:t>Bonnie (Programming)</w:t>
+      </w:r>
+    </w:p>
+    <w:p>
+      <w:r>
+        <w:tab/>
+        <w:t>Amount:</w:t>
+      </w:r>
+      <w:r>
+        <w:tab/>
+      </w:r>
+      <w:r>
+        <w:t>Low</w:t>
+      </w:r>
+    </w:p>
+    <w:p>
+      <w:pPr>
+        <w:ind w:left="1440" w:firstLine="720"/>
+      </w:pPr>
+      <w:r>
+        <w:rPr>
+          <w:b/>
+          <w:bCs/>
+        </w:rPr>
+        <w:t>5</w:t>
+      </w:r>
+      <w:r>
+        <w:t xml:space="preserve"> / 36</w:t>
+      </w:r>
+    </w:p>
+    <w:p>
+      <w:r>
+        <w:tab/>
+        <w:t xml:space="preserve">Length: </w:t>
+      </w:r>
+      <w:r>
+        <w:tab/>
+      </w:r>
+      <w:r>
+        <w:tab/>
+      </w:r>
+      <w:r>
+        <w:t>High</w:t>
+      </w:r>
+    </w:p>
+    <w:p>
+      <w:pPr>
+        <w:rPr>
+          <w:sz w:val="10"/>
+          <w:szCs w:val="10"/>
+        </w:rPr>
+      </w:pPr>
+    </w:p>
+    <w:p>
+      <w:r>
+        <w:t>Nikolai (Design)</w:t>
+      </w:r>
+    </w:p>
+    <w:p>
+      <w:r>
+        <w:tab/>
+        <w:t>Amount:</w:t>
+      </w:r>
+      <w:r>
+        <w:tab/>
+      </w:r>
+      <w:r>
+        <w:t>High</w:t>
+      </w:r>
+    </w:p>
+    <w:p>
+      <w:pPr>
+        <w:ind w:left="1440" w:firstLine="720"/>
+      </w:pPr>
+      <w:r>
+        <w:rPr>
+          <w:b/>
+          <w:bCs/>
+        </w:rPr>
+        <w:t>9</w:t>
+      </w:r>
+      <w:r>
+        <w:t xml:space="preserve"> / 36</w:t>
+      </w:r>
+    </w:p>
+    <w:p>
+      <w:r>
+        <w:tab/>
+        <w:t>Length:</w:t>
+      </w:r>
+      <w:r>
+        <w:tab/>
+      </w:r>
+      <w:r>
+        <w:tab/>
+      </w:r>
+      <w:r>
+        <w:t>Low</w:t>
+      </w:r>
+    </w:p>
+    <w:p>
+      <w:pPr>
+        <w:rPr>
+          <w:sz w:val="10"/>
+          <w:szCs w:val="10"/>
+        </w:rPr>
+      </w:pPr>
+    </w:p>
+    <w:p>
+      <w:r>
+        <w:t>Sandra (Design)</w:t>
+      </w:r>
+    </w:p>
+    <w:p>
+      <w:r>
+        <w:tab/>
+        <w:t xml:space="preserve">Amount: </w:t>
+      </w:r>
+      <w:r>
+        <w:tab/>
+        <w:t>Medium</w:t>
+      </w:r>
+    </w:p>
+    <w:p>
+      <w:pPr>
+        <w:ind w:left="1440" w:firstLine="720"/>
+      </w:pPr>
+      <w:r>
+        <w:rPr>
+          <w:b/>
+          <w:bCs/>
+        </w:rPr>
+        <w:t>7</w:t>
+      </w:r>
+      <w:r>
+        <w:t xml:space="preserve"> / 36</w:t>
+      </w:r>
+    </w:p>
+    <w:p>
+      <w:r>
+        <w:tab/>
+        <w:t>Length:</w:t>
+      </w:r>
+      <w:r>
+        <w:tab/>
+      </w:r>
+      <w:r>
+        <w:tab/>
+        <w:t>Medium</w:t>
+      </w:r>
+    </w:p>
+    <w:p>
+      <w:pPr>
+        <w:rPr>
+          <w:sz w:val="10"/>
+          <w:szCs w:val="10"/>
+        </w:rPr>
+      </w:pPr>
+    </w:p>
+    <w:p>
+      <w:r>
+        <w:t>Alejandro (Art)</w:t>
+      </w:r>
+    </w:p>
+    <w:p>
+      <w:r>
+        <w:tab/>
+        <w:t>Amount:</w:t>
+      </w:r>
+      <w:r>
+        <w:tab/>
+        <w:t>Low</w:t>
+      </w:r>
+    </w:p>
+    <w:p>
+      <w:pPr>
+        <w:ind w:left="1440" w:firstLine="720"/>
+      </w:pPr>
+      <w:r>
+        <w:rPr>
+          <w:b/>
+          <w:bCs/>
+        </w:rPr>
+        <w:t>6</w:t>
+      </w:r>
+      <w:r>
+        <w:t xml:space="preserve"> / 36</w:t>
+      </w:r>
+    </w:p>
+    <w:p>
+      <w:r>
+        <w:tab/>
+        <w:t>Length:</w:t>
+      </w:r>
+      <w:r>
+        <w:tab/>
+      </w:r>
+      <w:r>
+        <w:tab/>
+        <w:t>Medium</w:t>
+      </w:r>
+    </w:p>
+    <w:p>
+      <w:pPr>
+        <w:rPr>
+          <w:sz w:val="10"/>
+          <w:szCs w:val="10"/>
+        </w:rPr>
+      </w:pPr>
+    </w:p>
+    <w:p>
+      <w:r>
+        <w:t>Iver (Art)</w:t>
+      </w:r>
+    </w:p>
+    <w:p>
+      <w:r>
+        <w:tab/>
+        <w:t>Amount:</w:t>
+      </w:r>
+      <w:r>
+        <w:tab/>
+        <w:t>High</w:t>
+      </w:r>
+    </w:p>
+    <w:p>
+      <w:pPr>
+        <w:ind w:left="1440" w:firstLine="720"/>
+      </w:pPr>
+      <w:r>
+        <w:rPr>
+          <w:b/>
+          <w:bCs/>
+        </w:rPr>
+        <w:t>9</w:t>
+      </w:r>
+      <w:r>
+        <w:t xml:space="preserve"> / 36</w:t>
+      </w:r>
+    </w:p>
+    <w:p>
+      <w:r>
+        <w:tab/>
+        <w:t>Length:</w:t>
+      </w:r>
+      <w:r>
+        <w:tab/>
+      </w:r>
+      <w:r>
+        <w:tab/>
+        <w:t>Medium</w:t>
+      </w:r>
+    </w:p>
     <w:sectPr>
+      <w:footerReference w:type="default" r:id="rId6"/>
       <w:pgSz w:w="11906" w:h="16838"/>
-      <w:pgMar w:top="284" w:right="1134" w:bottom="567" w:left="1134" w:header="709" w:footer="709" w:gutter="0"/>
+      <w:pgMar w:top="284" w:right="1134" w:bottom="567" w:left="1134" w:header="709" w:footer="227" w:gutter="0"/>
       <w:cols w:space="708"/>
       <w:docGrid w:linePitch="360"/>
     </w:sectPr>
   </w:body>
 </w:document>
+</file>
+
+<file path=word/endnotes.xml><?xml version="1.0" encoding="utf-8"?>
+<w:endnotes xmlns:wpc="http://schemas.microsoft.com/office/word/2010/wordprocessingCanvas" xmlns:cx="http://schemas.microsoft.com/office/drawing/2014/chartex" xmlns:cx1="http://schemas.microsoft.com/office/drawing/2015/9/8/chartex" xmlns:cx2="http://schemas.microsoft.com/office/drawing/2015/10/21/chartex" xmlns:cx3="http://schemas.microsoft.com/office/drawing/2016/5/9/chartex" xmlns:cx4="http://schemas.microsoft.com/office/drawing/2016/5/10/chartex" xmlns:cx5="http://schemas.microsoft.com/office/drawing/2016/5/11/chartex" xmlns:cx6="http://schemas.microsoft.com/office/drawing/2016/5/12/chartex" xmlns:cx7="http://schemas.microsoft.com/office/drawing/2016/5/13/chartex" xmlns:cx8="http://schemas.microsoft.com/office/drawing/2016/5/14/chartex" xmlns:mc="http://schemas.openxmlformats.org/markup-compatibility/2006" xmlns:aink="http://schemas.microsoft.com/office/drawing/2016/ink" xmlns:am3d="http://schemas.microsoft.com/office/drawing/2017/model3d" xmlns:o="urn:schemas-microsoft-com:office:office" xmlns:r="http://schemas.openxmlformats.org/officeDocument/2006/relationships" xmlns:m="http://schemas.openxmlformats.org/officeDocument/2006/math" xmlns:v="urn:schemas-microsoft-com:vml" xmlns:wp14="http://schemas.microsoft.com/office/word/2010/wordprocessingDrawing" xmlns:wp="http://schemas.openxmlformats.org/drawingml/2006/wordprocessingDrawing" xmlns:w10="urn:schemas-microsoft-com:office:word" xmlns:w="http://schemas.openxmlformats.org/wordprocessingml/2006/main" xmlns:w14="http://schemas.microsoft.com/office/word/2010/wordml" xmlns:w15="http://schemas.microsoft.com/office/word/2012/wordml" xmlns:w16cid="http://schemas.microsoft.com/office/word/2016/wordml/cid" xmlns:w16se="http://schemas.microsoft.com/office/word/2015/wordml/symex" xmlns:wpg="http://schemas.microsoft.com/office/word/2010/wordprocessingGroup" xmlns:wpi="http://schemas.microsoft.com/office/word/2010/wordprocessingInk" xmlns:wne="http://schemas.microsoft.com/office/word/2006/wordml" xmlns:wps="http://schemas.microsoft.com/office/word/2010/wordprocessingShape" mc:Ignorable="w14 w15 w16se w16cid wp14">
+  <w:endnote w:type="separator" w:id="-1">
+    <w:p>
+      <w:pPr>
+        <w:spacing w:after="0" w:line="240" w:lineRule="auto"/>
+      </w:pPr>
+      <w:r>
+        <w:separator/>
+      </w:r>
+    </w:p>
+  </w:endnote>
+  <w:endnote w:type="continuationSeparator" w:id="0">
+    <w:p>
+      <w:pPr>
+        <w:spacing w:after="0" w:line="240" w:lineRule="auto"/>
+      </w:pPr>
+      <w:r>
+        <w:continuationSeparator/>
+      </w:r>
+    </w:p>
+  </w:endnote>
+</w:endnotes>
+</file>
+
+<file path=word/footer1.xml><?xml version="1.0" encoding="utf-8"?>
+<w:ftr xmlns:wpc="http://schemas.microsoft.com/office/word/2010/wordprocessingCanvas" xmlns:cx="http://schemas.microsoft.com/office/drawing/2014/chartex" xmlns:cx1="http://schemas.microsoft.com/office/drawing/2015/9/8/chartex" xmlns:cx2="http://schemas.microsoft.com/office/drawing/2015/10/21/chartex" xmlns:cx3="http://schemas.microsoft.com/office/drawing/2016/5/9/chartex" xmlns:cx4="http://schemas.microsoft.com/office/drawing/2016/5/10/chartex" xmlns:cx5="http://schemas.microsoft.com/office/drawing/2016/5/11/chartex" xmlns:cx6="http://schemas.microsoft.com/office/drawing/2016/5/12/chartex" xmlns:cx7="http://schemas.microsoft.com/office/drawing/2016/5/13/chartex" xmlns:cx8="http://schemas.microsoft.com/office/drawing/2016/5/14/chartex" xmlns:mc="http://schemas.openxmlformats.org/markup-compatibility/2006" xmlns:aink="http://schemas.microsoft.com/office/drawing/2016/ink" xmlns:am3d="http://schemas.microsoft.com/office/drawing/2017/model3d" xmlns:o="urn:schemas-microsoft-com:office:office" xmlns:r="http://schemas.openxmlformats.org/officeDocument/2006/relationships" xmlns:m="http://schemas.openxmlformats.org/officeDocument/2006/math" xmlns:v="urn:schemas-microsoft-com:vml" xmlns:wp14="http://schemas.microsoft.com/office/word/2010/wordprocessingDrawing" xmlns:wp="http://schemas.openxmlformats.org/drawingml/2006/wordprocessingDrawing" xmlns:w10="urn:schemas-microsoft-com:office:word" xmlns:w="http://schemas.openxmlformats.org/wordprocessingml/2006/main" xmlns:w14="http://schemas.microsoft.com/office/word/2010/wordml" xmlns:w15="http://schemas.microsoft.com/office/word/2012/wordml" xmlns:w16cid="http://schemas.microsoft.com/office/word/2016/wordml/cid" xmlns:w16se="http://schemas.microsoft.com/office/word/2015/wordml/symex" xmlns:wpg="http://schemas.microsoft.com/office/word/2010/wordprocessingGroup" xmlns:wpi="http://schemas.microsoft.com/office/word/2010/wordprocessingInk" xmlns:wne="http://schemas.microsoft.com/office/word/2006/wordml" xmlns:wps="http://schemas.microsoft.com/office/word/2010/wordprocessingShape" mc:Ignorable="w14 w15 w16se w16cid wp14">
+  <w:sdt>
+    <w:sdtPr>
+      <w:rPr>
+        <w:b/>
+        <w:bCs/>
+      </w:rPr>
+      <w:id w:val="2066368990"/>
+      <w:docPartObj>
+        <w:docPartGallery w:val="Page Numbers (Bottom of Page)"/>
+        <w:docPartUnique/>
+      </w:docPartObj>
+    </w:sdtPr>
+    <w:sdtContent>
+      <w:sdt>
+        <w:sdtPr>
+          <w:rPr>
+            <w:b/>
+            <w:bCs/>
+          </w:rPr>
+          <w:id w:val="-1769616900"/>
+          <w:docPartObj>
+            <w:docPartGallery w:val="Page Numbers (Top of Page)"/>
+            <w:docPartUnique/>
+          </w:docPartObj>
+        </w:sdtPr>
+        <w:sdtContent>
+          <w:p>
+            <w:pPr>
+              <w:pStyle w:val="Fuzeile"/>
+              <w:jc w:val="right"/>
+              <w:rPr>
+                <w:b/>
+                <w:bCs/>
+              </w:rPr>
+            </w:pPr>
+            <w:r>
+              <w:rPr>
+                <w:b/>
+                <w:bCs/>
+                <w:sz w:val="24"/>
+                <w:szCs w:val="24"/>
+              </w:rPr>
+              <w:fldChar w:fldCharType="begin"/>
+            </w:r>
+            <w:r>
+              <w:rPr>
+                <w:b/>
+                <w:bCs/>
+              </w:rPr>
+              <w:instrText>PAGE</w:instrText>
+            </w:r>
+            <w:r>
+              <w:rPr>
+                <w:b/>
+                <w:bCs/>
+                <w:sz w:val="24"/>
+                <w:szCs w:val="24"/>
+              </w:rPr>
+              <w:fldChar w:fldCharType="separate"/>
+            </w:r>
+            <w:r>
+              <w:rPr>
+                <w:b/>
+                <w:bCs/>
+                <w:lang w:val="de-DE"/>
+              </w:rPr>
+              <w:t>2</w:t>
+            </w:r>
+            <w:r>
+              <w:rPr>
+                <w:b/>
+                <w:bCs/>
+                <w:sz w:val="24"/>
+                <w:szCs w:val="24"/>
+              </w:rPr>
+              <w:fldChar w:fldCharType="end"/>
+            </w:r>
+            <w:r>
+              <w:rPr>
+                <w:b/>
+                <w:bCs/>
+                <w:lang w:val="de-DE"/>
+              </w:rPr>
+              <w:t>/</w:t>
+            </w:r>
+            <w:r>
+              <w:rPr>
+                <w:b/>
+                <w:bCs/>
+                <w:sz w:val="24"/>
+                <w:szCs w:val="24"/>
+              </w:rPr>
+              <w:fldChar w:fldCharType="begin"/>
+            </w:r>
+            <w:r>
+              <w:rPr>
+                <w:b/>
+                <w:bCs/>
+              </w:rPr>
+              <w:instrText>NUMPAGES</w:instrText>
+            </w:r>
+            <w:r>
+              <w:rPr>
+                <w:b/>
+                <w:bCs/>
+                <w:sz w:val="24"/>
+                <w:szCs w:val="24"/>
+              </w:rPr>
+              <w:fldChar w:fldCharType="separate"/>
+            </w:r>
+            <w:r>
+              <w:rPr>
+                <w:b/>
+                <w:bCs/>
+                <w:lang w:val="de-DE"/>
+              </w:rPr>
+              <w:t>2</w:t>
+            </w:r>
+            <w:r>
+              <w:rPr>
+                <w:b/>
+                <w:bCs/>
+                <w:sz w:val="24"/>
+                <w:szCs w:val="24"/>
+              </w:rPr>
+              <w:fldChar w:fldCharType="end"/>
+            </w:r>
+          </w:p>
+        </w:sdtContent>
+      </w:sdt>
+    </w:sdtContent>
+  </w:sdt>
+  <w:p>
+    <w:pPr>
+      <w:pStyle w:val="Fuzeile"/>
+      <w:rPr>
+        <w:b/>
+        <w:bCs/>
+      </w:rPr>
+    </w:pPr>
+  </w:p>
+</w:ftr>
+</file>
+
+<file path=word/footnotes.xml><?xml version="1.0" encoding="utf-8"?>
+<w:footnotes xmlns:wpc="http://schemas.microsoft.com/office/word/2010/wordprocessingCanvas" xmlns:cx="http://schemas.microsoft.com/office/drawing/2014/chartex" xmlns:cx1="http://schemas.microsoft.com/office/drawing/2015/9/8/chartex" xmlns:cx2="http://schemas.microsoft.com/office/drawing/2015/10/21/chartex" xmlns:cx3="http://schemas.microsoft.com/office/drawing/2016/5/9/chartex" xmlns:cx4="http://schemas.microsoft.com/office/drawing/2016/5/10/chartex" xmlns:cx5="http://schemas.microsoft.com/office/drawing/2016/5/11/chartex" xmlns:cx6="http://schemas.microsoft.com/office/drawing/2016/5/12/chartex" xmlns:cx7="http://schemas.microsoft.com/office/drawing/2016/5/13/chartex" xmlns:cx8="http://schemas.microsoft.com/office/drawing/2016/5/14/chartex" xmlns:mc="http://schemas.openxmlformats.org/markup-compatibility/2006" xmlns:aink="http://schemas.microsoft.com/office/drawing/2016/ink" xmlns:am3d="http://schemas.microsoft.com/office/drawing/2017/model3d" xmlns:o="urn:schemas-microsoft-com:office:office" xmlns:r="http://schemas.openxmlformats.org/officeDocument/2006/relationships" xmlns:m="http://schemas.openxmlformats.org/officeDocument/2006/math" xmlns:v="urn:schemas-microsoft-com:vml" xmlns:wp14="http://schemas.microsoft.com/office/word/2010/wordprocessingDrawing" xmlns:wp="http://schemas.openxmlformats.org/drawingml/2006/wordprocessingDrawing" xmlns:w10="urn:schemas-microsoft-com:office:word" xmlns:w="http://schemas.openxmlformats.org/wordprocessingml/2006/main" xmlns:w14="http://schemas.microsoft.com/office/word/2010/wordml" xmlns:w15="http://schemas.microsoft.com/office/word/2012/wordml" xmlns:w16cid="http://schemas.microsoft.com/office/word/2016/wordml/cid" xmlns:w16se="http://schemas.microsoft.com/office/word/2015/wordml/symex" xmlns:wpg="http://schemas.microsoft.com/office/word/2010/wordprocessingGroup" xmlns:wpi="http://schemas.microsoft.com/office/word/2010/wordprocessingInk" xmlns:wne="http://schemas.microsoft.com/office/word/2006/wordml" xmlns:wps="http://schemas.microsoft.com/office/word/2010/wordprocessingShape" mc:Ignorable="w14 w15 w16se w16cid wp14">
+  <w:footnote w:type="separator" w:id="-1">
+    <w:p>
+      <w:pPr>
+        <w:spacing w:after="0" w:line="240" w:lineRule="auto"/>
+      </w:pPr>
+      <w:r>
+        <w:separator/>
+      </w:r>
+    </w:p>
+  </w:footnote>
+  <w:footnote w:type="continuationSeparator" w:id="0">
+    <w:p>
+      <w:pPr>
+        <w:spacing w:after="0" w:line="240" w:lineRule="auto"/>
+      </w:pPr>
+      <w:r>
+        <w:continuationSeparator/>
+      </w:r>
+    </w:p>
+  </w:footnote>
+</w:footnotes>
 </file>
 
 <file path=word/styles.xml><?xml version="1.0" encoding="utf-8"?>
@@ -5300,6 +5612,50 @@
       </w:tblBorders>
     </w:tblPr>
   </w:style>
+  <w:style w:type="paragraph" w:styleId="Kopfzeile">
+    <w:name w:val="header"/>
+    <w:basedOn w:val="Standard"/>
+    <w:link w:val="KopfzeileZchn"/>
+    <w:uiPriority w:val="99"/>
+    <w:unhideWhenUsed/>
+    <w:rsid w:val="00221A7B"/>
+    <w:pPr>
+      <w:tabs>
+        <w:tab w:val="center" w:pos="4703"/>
+        <w:tab w:val="right" w:pos="9406"/>
+      </w:tabs>
+      <w:spacing w:after="0" w:line="240" w:lineRule="auto"/>
+    </w:pPr>
+  </w:style>
+  <w:style w:type="character" w:customStyle="1" w:styleId="KopfzeileZchn">
+    <w:name w:val="Kopfzeile Zchn"/>
+    <w:basedOn w:val="Absatz-Standardschriftart"/>
+    <w:link w:val="Kopfzeile"/>
+    <w:uiPriority w:val="99"/>
+    <w:rsid w:val="00221A7B"/>
+  </w:style>
+  <w:style w:type="paragraph" w:styleId="Fuzeile">
+    <w:name w:val="footer"/>
+    <w:basedOn w:val="Standard"/>
+    <w:link w:val="FuzeileZchn"/>
+    <w:uiPriority w:val="99"/>
+    <w:unhideWhenUsed/>
+    <w:rsid w:val="00221A7B"/>
+    <w:pPr>
+      <w:tabs>
+        <w:tab w:val="center" w:pos="4703"/>
+        <w:tab w:val="right" w:pos="9406"/>
+      </w:tabs>
+      <w:spacing w:after="0" w:line="240" w:lineRule="auto"/>
+    </w:pPr>
+  </w:style>
+  <w:style w:type="character" w:customStyle="1" w:styleId="FuzeileZchn">
+    <w:name w:val="Fußzeile Zchn"/>
+    <w:basedOn w:val="Absatz-Standardschriftart"/>
+    <w:link w:val="Fuzeile"/>
+    <w:uiPriority w:val="99"/>
+    <w:rsid w:val="00221A7B"/>
+  </w:style>
 </w:styles>
 </file>
 

</xml_diff>

<commit_message>
Finished writing DevNotes for stage 1, implemented the texts, authors, and dates in engine
</commit_message>
<xml_diff>
--- a/_OTHER FILES/Design/DevNotes/Stage 1/DevNotes - Stage 1 - Context & Subjects.docx
+++ b/_OTHER FILES/Design/DevNotes/Stage 1/DevNotes - Stage 1 - Context & Subjects.docx
@@ -3469,10 +3469,7 @@
               <w:jc w:val="center"/>
             </w:pPr>
             <w:r>
-              <w:t>Bonnie</w:t>
-            </w:r>
-            <w:r>
-              <w:t xml:space="preserve"> (Code)</w:t>
+              <w:t>Bonnie (Code)</w:t>
             </w:r>
           </w:p>
         </w:tc>
@@ -4717,6 +4714,21 @@
       <w:r>
         <w:t>High</w:t>
       </w:r>
+      <w:r>
+        <w:tab/>
+      </w:r>
+      <w:r>
+        <w:tab/>
+      </w:r>
+      <w:r>
+        <w:t>(avg. 3</w:t>
+      </w:r>
+      <w:r>
+        <w:t>75</w:t>
+      </w:r>
+      <w:r>
+        <w:t xml:space="preserve"> characters)</w:t>
+      </w:r>
     </w:p>
     <w:p>
       <w:pPr>
@@ -4772,6 +4784,19 @@
       <w:r>
         <w:t>Low</w:t>
       </w:r>
+      <w:r>
+        <w:tab/>
+      </w:r>
+      <w:r>
+        <w:tab/>
+        <w:t xml:space="preserve">(avg. </w:t>
+      </w:r>
+      <w:r>
+        <w:t>20</w:t>
+      </w:r>
+      <w:r>
+        <w:t>0 characters)</w:t>
+      </w:r>
     </w:p>
     <w:p>
       <w:pPr>
@@ -4823,6 +4848,16 @@
         <w:tab/>
         <w:t>Medium</w:t>
       </w:r>
+      <w:r>
+        <w:tab/>
+        <w:t xml:space="preserve">(avg. </w:t>
+      </w:r>
+      <w:r>
+        <w:t>300</w:t>
+      </w:r>
+      <w:r>
+        <w:t xml:space="preserve"> characters)</w:t>
+      </w:r>
     </w:p>
     <w:p>
       <w:pPr>
@@ -4874,6 +4909,16 @@
         <w:tab/>
         <w:t>Medium</w:t>
       </w:r>
+      <w:r>
+        <w:tab/>
+        <w:t xml:space="preserve">(avg. </w:t>
+      </w:r>
+      <w:r>
+        <w:t>30</w:t>
+      </w:r>
+      <w:r>
+        <w:t>0 characters)</w:t>
+      </w:r>
     </w:p>
     <w:p>
       <w:pPr>
@@ -4924,6 +4969,16 @@
       <w:r>
         <w:tab/>
         <w:t>Medium</w:t>
+      </w:r>
+      <w:r>
+        <w:tab/>
+        <w:t xml:space="preserve">(avg. </w:t>
+      </w:r>
+      <w:r>
+        <w:t>300</w:t>
+      </w:r>
+      <w:r>
+        <w:t xml:space="preserve"> characters)</w:t>
       </w:r>
     </w:p>
     <w:sectPr>
@@ -4976,6 +5031,7 @@
         <w:docPartUnique/>
       </w:docPartObj>
     </w:sdtPr>
+    <w:sdtEndPr/>
     <w:sdtContent>
       <w:sdt>
         <w:sdtPr>
@@ -4989,6 +5045,7 @@
             <w:docPartUnique/>
           </w:docPartObj>
         </w:sdtPr>
+        <w:sdtEndPr/>
         <w:sdtContent>
           <w:p>
             <w:pPr>

</xml_diff>